<commit_message>
Add updated documentation folder with Project Overview report
</commit_message>
<xml_diff>
--- a/documentation/Project Overview(3).docx
+++ b/documentation/Project Overview(3).docx
@@ -5553,6 +5553,54 @@
     </w:p>
     <w:p>
       <w:pPr>
+        <w:ind w:left="720"/>
+        <w:rPr>
+          <w:lang w:val="en-US"/>
+        </w:rPr>
+      </w:pPr>
+      <w:r>
+        <w:rPr>
+          <w:lang w:val="en-US"/>
+        </w:rPr>
+        <w:drawing>
+          <wp:inline distT="0" distB="0" distL="0" distR="0" wp14:anchorId="64083C8C" wp14:editId="5A3FAA96">
+            <wp:extent cx="5731510" cy="1778000"/>
+            <wp:effectExtent l="0" t="0" r="2540" b="0"/>
+            <wp:docPr id="1668270940" name="Picture 1" descr="A close-up of a radiography&#10;&#10;AI-generated content may be incorrect."/>
+            <wp:cNvGraphicFramePr>
+              <a:graphicFrameLocks xmlns:a="http://schemas.openxmlformats.org/drawingml/2006/main" noChangeAspect="1"/>
+            </wp:cNvGraphicFramePr>
+            <a:graphic xmlns:a="http://schemas.openxmlformats.org/drawingml/2006/main">
+              <a:graphicData uri="http://schemas.openxmlformats.org/drawingml/2006/picture">
+                <pic:pic xmlns:pic="http://schemas.openxmlformats.org/drawingml/2006/picture">
+                  <pic:nvPicPr>
+                    <pic:cNvPr id="1668270940" name="Picture 1" descr="A close-up of a radiography&#10;&#10;AI-generated content may be incorrect."/>
+                    <pic:cNvPicPr/>
+                  </pic:nvPicPr>
+                  <pic:blipFill>
+                    <a:blip r:embed="rId6"/>
+                    <a:stretch>
+                      <a:fillRect/>
+                    </a:stretch>
+                  </pic:blipFill>
+                  <pic:spPr>
+                    <a:xfrm>
+                      <a:off x="0" y="0"/>
+                      <a:ext cx="5731510" cy="1778000"/>
+                    </a:xfrm>
+                    <a:prstGeom prst="rect">
+                      <a:avLst/>
+                    </a:prstGeom>
+                  </pic:spPr>
+                </pic:pic>
+              </a:graphicData>
+            </a:graphic>
+          </wp:inline>
+        </w:drawing>
+      </w:r>
+    </w:p>
+    <w:p>
+      <w:pPr>
         <w:rPr>
           <w:b/>
           <w:bCs/>
@@ -5599,7 +5647,38 @@
         <w:rPr>
           <w:lang w:val="en-US"/>
         </w:rPr>
-        <w:t>Methodology: Data was obtained through Google Colab's Kaggle API, temporarily stored in the Colab workspace, and then accessed for training through Google Drive.</w:t>
+        <w:t xml:space="preserve">Methodology: </w:t>
+      </w:r>
+      <w:r>
+        <w:t>Files were extracted in the Colab workspace and used directly during training</w:t>
+      </w:r>
+      <w:r>
+        <w:t xml:space="preserve">. </w:t>
+      </w:r>
+      <w:r>
+        <w:t xml:space="preserve">No manual </w:t>
+      </w:r>
+      <w:proofErr w:type="spellStart"/>
+      <w:r>
+        <w:t>relabeling</w:t>
+      </w:r>
+      <w:proofErr w:type="spellEnd"/>
+      <w:r>
+        <w:t xml:space="preserve"> was required since Kaggle folders already contain normal</w:t>
+      </w:r>
+      <w:r>
+        <w:t xml:space="preserve"> </w:t>
+      </w:r>
+      <w:r>
+        <w:t xml:space="preserve">and </w:t>
+      </w:r>
+      <w:proofErr w:type="spellStart"/>
+      <w:r>
+        <w:t>tumor</w:t>
+      </w:r>
+      <w:proofErr w:type="spellEnd"/>
+      <w:r>
+        <w:t>.</w:t>
       </w:r>
     </w:p>
     <w:p>
@@ -5703,10 +5782,15 @@
         </w:rPr>
       </w:pPr>
       <w:r>
-        <w:rPr>
-          <w:lang w:val="en-US"/>
-        </w:rPr>
-        <w:t>API-based ingestion from cloud storage (Google Drive and hospital edge servers) will be used for the deployment.</w:t>
+        <w:t xml:space="preserve">The deployed </w:t>
+      </w:r>
+      <w:proofErr w:type="spellStart"/>
+      <w:r>
+        <w:t>Gradio</w:t>
+      </w:r>
+      <w:proofErr w:type="spellEnd"/>
+      <w:r>
+        <w:t xml:space="preserve"> interface accepts user-uploaded CT scans.</w:t>
       </w:r>
     </w:p>
     <w:p>
@@ -5720,26 +5804,48 @@
         </w:rPr>
       </w:pPr>
       <w:r>
-        <w:rPr>
-          <w:lang w:val="en-US"/>
-        </w:rPr>
-        <w:t>Model predictions will be triggered by batch uploads or folder monitoring for real-time inference.</w:t>
-      </w:r>
-    </w:p>
-    <w:p>
-      <w:pPr>
-        <w:rPr>
-          <w:b/>
-          <w:bCs/>
-          <w:lang w:val="en-US"/>
-        </w:rPr>
-      </w:pPr>
-      <w:r>
-        <w:rPr>
-          <w:b/>
-          <w:bCs/>
-          <w:lang w:val="en-US"/>
-        </w:rPr>
+        <w:t xml:space="preserve">A miniature dataset (5 normal + 5 </w:t>
+      </w:r>
+      <w:proofErr w:type="spellStart"/>
+      <w:r>
+        <w:t>tumor</w:t>
+      </w:r>
+      <w:proofErr w:type="spellEnd"/>
+      <w:r>
+        <w:t xml:space="preserve">) was placed in </w:t>
+      </w:r>
+      <w:proofErr w:type="spellStart"/>
+      <w:r>
+        <w:t>src</w:t>
+      </w:r>
+      <w:proofErr w:type="spellEnd"/>
+      <w:r>
+        <w:t xml:space="preserve">/data/ only to test the </w:t>
+      </w:r>
+      <w:proofErr w:type="spellStart"/>
+      <w:r>
+        <w:t>Dockerized</w:t>
+      </w:r>
+      <w:proofErr w:type="spellEnd"/>
+      <w:r>
+        <w:t xml:space="preserve"> app, not for training.</w:t>
+      </w:r>
+    </w:p>
+    <w:p>
+      <w:pPr>
+        <w:rPr>
+          <w:b/>
+          <w:bCs/>
+          <w:lang w:val="en-US"/>
+        </w:rPr>
+      </w:pPr>
+      <w:r>
+        <w:rPr>
+          <w:b/>
+          <w:bCs/>
+          <w:lang w:val="en-US"/>
+        </w:rPr>
+        <w:lastRenderedPageBreak/>
         <w:t>Compliance with Legal Frameworks</w:t>
       </w:r>
     </w:p>
@@ -5791,7 +5897,6 @@
         <w:rPr>
           <w:lang w:val="en-US"/>
         </w:rPr>
-        <w:lastRenderedPageBreak/>
         <w:t xml:space="preserve">All photos were anonymized, and no </w:t>
       </w:r>
       <w:proofErr w:type="gramStart"/>
@@ -5995,7 +6100,7 @@
       <w:pPr>
         <w:numPr>
           <w:ilvl w:val="0"/>
-          <w:numId w:val="85"/>
+          <w:numId w:val="114"/>
         </w:numPr>
         <w:rPr>
           <w:lang w:val="en-US"/>
@@ -6003,16 +6108,98 @@
       </w:pPr>
       <w:r>
         <w:rPr>
-          <w:lang w:val="en-US"/>
-        </w:rPr>
-        <w:t>Metadata Captured: Each image includes attributes such as file name, class label, source path, upload date, and size.</w:t>
+          <w:b/>
+          <w:bCs/>
+          <w:lang w:val="en-US"/>
+        </w:rPr>
+        <w:t>Metadata Tracked:</w:t>
+      </w:r>
+      <w:r>
+        <w:rPr>
+          <w:lang w:val="en-US"/>
+        </w:rPr>
+        <w:br/>
+        <w:t xml:space="preserve">The project did </w:t>
+      </w:r>
+      <w:r>
+        <w:rPr>
+          <w:b/>
+          <w:bCs/>
+          <w:lang w:val="en-US"/>
+        </w:rPr>
+        <w:t>not</w:t>
+      </w:r>
+      <w:r>
+        <w:rPr>
+          <w:lang w:val="en-US"/>
+        </w:rPr>
+        <w:t xml:space="preserve"> generate a separate metadata CSV. Instead, metadata was implicitly handled through:</w:t>
+      </w:r>
+    </w:p>
+    <w:p>
+      <w:pPr>
+        <w:numPr>
+          <w:ilvl w:val="1"/>
+          <w:numId w:val="114"/>
+        </w:numPr>
+        <w:rPr>
+          <w:lang w:val="en-US"/>
+        </w:rPr>
+      </w:pPr>
+      <w:r>
+        <w:rPr>
+          <w:lang w:val="en-US"/>
+        </w:rPr>
+        <w:t>Directory structure (normal/, tumor/)</w:t>
+      </w:r>
+    </w:p>
+    <w:p>
+      <w:pPr>
+        <w:numPr>
+          <w:ilvl w:val="1"/>
+          <w:numId w:val="114"/>
+        </w:numPr>
+        <w:rPr>
+          <w:lang w:val="en-US"/>
+        </w:rPr>
+      </w:pPr>
+      <w:r>
+        <w:rPr>
+          <w:lang w:val="en-US"/>
+        </w:rPr>
+        <w:t>Python lists storing image paths</w:t>
+      </w:r>
+    </w:p>
+    <w:p>
+      <w:pPr>
+        <w:numPr>
+          <w:ilvl w:val="1"/>
+          <w:numId w:val="114"/>
+        </w:numPr>
+        <w:rPr>
+          <w:lang w:val="en-US"/>
+        </w:rPr>
+      </w:pPr>
+      <w:proofErr w:type="spellStart"/>
+      <w:r>
+        <w:rPr>
+          <w:lang w:val="en-US"/>
+        </w:rPr>
+        <w:t>DataLoader</w:t>
+      </w:r>
+      <w:proofErr w:type="spellEnd"/>
+      <w:r>
+        <w:rPr>
+          <w:lang w:val="en-US"/>
+        </w:rPr>
+        <w:t xml:space="preserve"> indexing</w:t>
       </w:r>
     </w:p>
     <w:p>
       <w:pPr>
         <w:numPr>
           <w:ilvl w:val="0"/>
-          <w:numId w:val="85"/>
+          <w:numId w:val="114"/>
         </w:numPr>
         <w:rPr>
           <w:lang w:val="en-US"/>
@@ -6020,28 +6207,25 @@
       </w:pPr>
       <w:r>
         <w:rPr>
-          <w:lang w:val="en-US"/>
-        </w:rPr>
-        <w:t xml:space="preserve">Management Method: </w:t>
-      </w:r>
-      <w:r>
-        <w:rPr>
-          <w:lang w:val="en-US"/>
-        </w:rPr>
-        <w:t>The m</w:t>
-      </w:r>
-      <w:r>
-        <w:rPr>
-          <w:lang w:val="en-US"/>
-        </w:rPr>
-        <w:t>etadata was manually tracked and partially automated using Python scripts that generated CSV summaries.</w:t>
+          <w:b/>
+          <w:bCs/>
+          <w:lang w:val="en-US"/>
+        </w:rPr>
+        <w:t>Challenges:</w:t>
+      </w:r>
+      <w:r>
+        <w:rPr>
+          <w:lang w:val="en-US"/>
+        </w:rPr>
+        <w:br/>
+        <w:t>Some images varied in dimensions → resolved during preprocessing via uniform resizing.</w:t>
       </w:r>
     </w:p>
     <w:p>
       <w:pPr>
         <w:numPr>
           <w:ilvl w:val="0"/>
-          <w:numId w:val="85"/>
+          <w:numId w:val="114"/>
         </w:numPr>
         <w:rPr>
           <w:lang w:val="en-US"/>
@@ -6049,57 +6233,35 @@
       </w:pPr>
       <w:r>
         <w:rPr>
-          <w:lang w:val="en-US"/>
-        </w:rPr>
-        <w:t xml:space="preserve">Challenges and Solutions: Image metadata inconsistencies (missing tags) were </w:t>
-      </w:r>
-      <w:r>
-        <w:rPr>
-          <w:lang w:val="en-US"/>
-        </w:rPr>
-        <w:t>corrected</w:t>
-      </w:r>
-      <w:r>
-        <w:rPr>
-          <w:lang w:val="en-US"/>
-        </w:rPr>
-        <w:t xml:space="preserve"> by re-indexing the dataset before training.</w:t>
-      </w:r>
-      <w:r>
-        <w:rPr>
-          <w:lang w:val="en-US"/>
-        </w:rPr>
-        <w:t xml:space="preserve"> </w:t>
-      </w:r>
-      <w:proofErr w:type="gramStart"/>
-      <w:r>
-        <w:rPr>
-          <w:lang w:val="en-US"/>
-        </w:rPr>
-        <w:t>Additionally</w:t>
-      </w:r>
-      <w:proofErr w:type="gramEnd"/>
-      <w:r>
-        <w:rPr>
-          <w:lang w:val="en-US"/>
-        </w:rPr>
-        <w:t xml:space="preserve"> noise would be removed during data preprocessing.</w:t>
-      </w:r>
-    </w:p>
-    <w:p>
-      <w:pPr>
-        <w:rPr>
-          <w:b/>
-          <w:bCs/>
-          <w:lang w:val="en-US"/>
-        </w:rPr>
-      </w:pPr>
-      <w:r>
-        <w:rPr>
-          <w:b/>
-          <w:bCs/>
-          <w:lang w:val="en-US"/>
-        </w:rPr>
+          <w:b/>
+          <w:bCs/>
+          <w:lang w:val="en-US"/>
+        </w:rPr>
+        <w:t>Outcome:</w:t>
+      </w:r>
+      <w:r>
+        <w:rPr>
+          <w:lang w:val="en-US"/>
+        </w:rPr>
+        <w:br/>
+        <w:t>Even without explicit metadata files, dataset structure remained clean, traceable, and reproducible.</w:t>
+      </w:r>
+    </w:p>
+    <w:p>
+      <w:pPr>
+        <w:rPr>
+          <w:b/>
+          <w:bCs/>
+          <w:lang w:val="en-US"/>
+        </w:rPr>
+      </w:pPr>
+      <w:r>
+        <w:rPr>
+          <w:b/>
+          <w:bCs/>
+          <w:lang w:val="en-US"/>
+        </w:rPr>
+        <w:lastRenderedPageBreak/>
         <w:t>Data Versioning</w:t>
       </w:r>
     </w:p>
@@ -6120,10 +6282,13 @@
         <w:t xml:space="preserve">Version Control System: </w:t>
       </w:r>
       <w:r>
-        <w:rPr>
-          <w:lang w:val="en-US"/>
-        </w:rPr>
-        <w:t>Google Drive folder timestamps for dataset versions and GitHub for code were used to track experiment modifications and dataset versions.</w:t>
+        <w:t>Dataset changes were minimal since the Kaggle dataset was used as-is.</w:t>
+      </w:r>
+      <w:r>
+        <w:t xml:space="preserve"> </w:t>
+      </w:r>
+      <w:r>
+        <w:t>Code changes affecting preprocessing, augmentation, or training were versioned through GitHub commits.</w:t>
       </w:r>
     </w:p>
     <w:p>
@@ -6256,7 +6421,6 @@
         <w:rPr>
           <w:lang w:val="en-US"/>
         </w:rPr>
-        <w:lastRenderedPageBreak/>
         <w:t>Resizing: All images</w:t>
       </w:r>
       <w:r>
@@ -6390,7 +6554,45 @@
         <w:rPr>
           <w:lang w:val="en-US"/>
         </w:rPr>
-        <w:t xml:space="preserve">Applied horizontal/vertical flips, rotations, and zooming using </w:t>
+        <w:t xml:space="preserve">Applied </w:t>
+      </w:r>
+      <w:r>
+        <w:rPr>
+          <w:lang w:val="en-US"/>
+        </w:rPr>
+        <w:t>mild</w:t>
+      </w:r>
+      <w:r>
+        <w:rPr>
+          <w:lang w:val="en-US"/>
+        </w:rPr>
+        <w:t xml:space="preserve"> </w:t>
+      </w:r>
+      <w:proofErr w:type="gramStart"/>
+      <w:r>
+        <w:rPr>
+          <w:lang w:val="en-US"/>
+        </w:rPr>
+        <w:t>flips</w:t>
+      </w:r>
+      <w:r>
+        <w:rPr>
+          <w:lang w:val="en-US"/>
+        </w:rPr>
+        <w:t>(</w:t>
+      </w:r>
+      <w:proofErr w:type="gramEnd"/>
+      <w:r>
+        <w:rPr>
+          <w:lang w:val="en-US"/>
+        </w:rPr>
+        <w:t>not huge flips required for medical data)</w:t>
+      </w:r>
+      <w:r>
+        <w:rPr>
+          <w:lang w:val="en-US"/>
+        </w:rPr>
+        <w:t xml:space="preserve">, rotations, and zooming using </w:t>
       </w:r>
       <w:proofErr w:type="spellStart"/>
       <w:r>
@@ -6422,6 +6624,54 @@
           <w:lang w:val="en-US"/>
         </w:rPr>
         <w:t>Ensured that augmented images retained clinical relevance (no over-distortion).</w:t>
+      </w:r>
+    </w:p>
+    <w:p>
+      <w:pPr>
+        <w:ind w:left="1440"/>
+        <w:rPr>
+          <w:lang w:val="en-US"/>
+        </w:rPr>
+      </w:pPr>
+      <w:r>
+        <w:rPr>
+          <w:lang w:val="en-US"/>
+        </w:rPr>
+        <w:drawing>
+          <wp:inline distT="0" distB="0" distL="0" distR="0" wp14:anchorId="00A10BA5" wp14:editId="5AE8E970">
+            <wp:extent cx="4624350" cy="2625725"/>
+            <wp:effectExtent l="0" t="0" r="5080" b="3175"/>
+            <wp:docPr id="1687020819" name="Picture 1" descr="A collage of images of a human body&#10;&#10;AI-generated content may be incorrect."/>
+            <wp:cNvGraphicFramePr>
+              <a:graphicFrameLocks xmlns:a="http://schemas.openxmlformats.org/drawingml/2006/main" noChangeAspect="1"/>
+            </wp:cNvGraphicFramePr>
+            <a:graphic xmlns:a="http://schemas.openxmlformats.org/drawingml/2006/main">
+              <a:graphicData uri="http://schemas.openxmlformats.org/drawingml/2006/picture">
+                <pic:pic xmlns:pic="http://schemas.openxmlformats.org/drawingml/2006/picture">
+                  <pic:nvPicPr>
+                    <pic:cNvPr id="1687020819" name="Picture 1" descr="A collage of images of a human body&#10;&#10;AI-generated content may be incorrect."/>
+                    <pic:cNvPicPr/>
+                  </pic:nvPicPr>
+                  <pic:blipFill>
+                    <a:blip r:embed="rId7"/>
+                    <a:stretch>
+                      <a:fillRect/>
+                    </a:stretch>
+                  </pic:blipFill>
+                  <pic:spPr>
+                    <a:xfrm>
+                      <a:off x="0" y="0"/>
+                      <a:ext cx="4637445" cy="2633160"/>
+                    </a:xfrm>
+                    <a:prstGeom prst="rect">
+                      <a:avLst/>
+                    </a:prstGeom>
+                  </pic:spPr>
+                </pic:pic>
+              </a:graphicData>
+            </a:graphic>
+          </wp:inline>
+        </w:drawing>
       </w:r>
     </w:p>
     <w:p>
@@ -6439,6 +6689,7 @@
         <w:rPr>
           <w:rFonts w:asciiTheme="minorHAnsi" w:hAnsiTheme="minorHAnsi" w:cstheme="minorHAnsi"/>
         </w:rPr>
+        <w:lastRenderedPageBreak/>
         <w:t>Synthetic data generation was</w:t>
       </w:r>
       <w:r>
@@ -6803,7 +7054,66 @@
         <w:rPr>
           <w:lang w:val="en-US"/>
         </w:rPr>
-        <w:t>Fairness Checks: Ensured class distribution balance before training.</w:t>
+        <w:t xml:space="preserve">Fairness Checks: </w:t>
+      </w:r>
+      <w:r>
+        <w:t xml:space="preserve">Confusion matrix and class-level accuracy verified balanced performance across normal and </w:t>
+      </w:r>
+      <w:proofErr w:type="spellStart"/>
+      <w:r>
+        <w:t>tumor</w:t>
+      </w:r>
+      <w:proofErr w:type="spellEnd"/>
+      <w:r>
+        <w:t xml:space="preserve"> cases.</w:t>
+      </w:r>
+    </w:p>
+    <w:p>
+      <w:pPr>
+        <w:ind w:left="1440"/>
+        <w:rPr>
+          <w:lang w:val="en-US"/>
+        </w:rPr>
+      </w:pPr>
+      <w:r>
+        <w:rPr>
+          <w:lang w:val="en-US"/>
+        </w:rPr>
+        <w:drawing>
+          <wp:inline distT="0" distB="0" distL="0" distR="0" wp14:anchorId="29B8EDBD" wp14:editId="7D79CBA1">
+            <wp:extent cx="2670810" cy="2494157"/>
+            <wp:effectExtent l="0" t="0" r="0" b="1905"/>
+            <wp:docPr id="1291972483" name="Picture 1" descr="A blue squares with white text&#10;&#10;AI-generated content may be incorrect."/>
+            <wp:cNvGraphicFramePr>
+              <a:graphicFrameLocks xmlns:a="http://schemas.openxmlformats.org/drawingml/2006/main" noChangeAspect="1"/>
+            </wp:cNvGraphicFramePr>
+            <a:graphic xmlns:a="http://schemas.openxmlformats.org/drawingml/2006/main">
+              <a:graphicData uri="http://schemas.openxmlformats.org/drawingml/2006/picture">
+                <pic:pic xmlns:pic="http://schemas.openxmlformats.org/drawingml/2006/picture">
+                  <pic:nvPicPr>
+                    <pic:cNvPr id="1291972483" name="Picture 1" descr="A blue squares with white text&#10;&#10;AI-generated content may be incorrect."/>
+                    <pic:cNvPicPr/>
+                  </pic:nvPicPr>
+                  <pic:blipFill>
+                    <a:blip r:embed="rId8"/>
+                    <a:stretch>
+                      <a:fillRect/>
+                    </a:stretch>
+                  </pic:blipFill>
+                  <pic:spPr>
+                    <a:xfrm>
+                      <a:off x="0" y="0"/>
+                      <a:ext cx="2683896" cy="2506378"/>
+                    </a:xfrm>
+                    <a:prstGeom prst="rect">
+                      <a:avLst/>
+                    </a:prstGeom>
+                  </pic:spPr>
+                </pic:pic>
+              </a:graphicData>
+            </a:graphic>
+          </wp:inline>
+        </w:drawing>
       </w:r>
     </w:p>
     <w:p>
@@ -6877,40 +7187,55 @@
         <w:t xml:space="preserve">Bias Monitoring: </w:t>
       </w:r>
       <w:r>
-        <w:rPr>
-          <w:lang w:val="en-US"/>
-        </w:rPr>
-        <w:t>This was done by e</w:t>
-      </w:r>
-      <w:r>
-        <w:rPr>
-          <w:lang w:val="en-US"/>
-        </w:rPr>
-        <w:t>valua</w:t>
-      </w:r>
-      <w:r>
-        <w:rPr>
-          <w:lang w:val="en-US"/>
-        </w:rPr>
-        <w:t>ting the</w:t>
-      </w:r>
-      <w:r>
-        <w:rPr>
-          <w:lang w:val="en-US"/>
-        </w:rPr>
-        <w:t xml:space="preserve"> model</w:t>
-      </w:r>
-      <w:r>
-        <w:rPr>
-          <w:lang w:val="en-US"/>
-        </w:rPr>
-        <w:t>’s</w:t>
-      </w:r>
-      <w:r>
-        <w:rPr>
-          <w:lang w:val="en-US"/>
-        </w:rPr>
-        <w:t xml:space="preserve"> predictions to confirm balanced classification between normal and tumor cases.</w:t>
+        <w:t>Grad-CAM visualizations confirmed that the model focused on clinically relevant regions.</w:t>
+      </w:r>
+    </w:p>
+    <w:p>
+      <w:pPr>
+        <w:ind w:left="1440"/>
+        <w:rPr>
+          <w:lang w:val="en-US"/>
+        </w:rPr>
+      </w:pPr>
+      <w:r>
+        <w:rPr>
+          <w:lang w:val="en-US"/>
+        </w:rPr>
+        <w:drawing>
+          <wp:inline distT="0" distB="0" distL="0" distR="0" wp14:anchorId="19BEBD22" wp14:editId="17B159E0">
+            <wp:extent cx="4086225" cy="2279602"/>
+            <wp:effectExtent l="0" t="0" r="0" b="6985"/>
+            <wp:docPr id="773891466" name="Picture 1" descr="A x-ray of a lungs&#10;&#10;AI-generated content may be incorrect."/>
+            <wp:cNvGraphicFramePr>
+              <a:graphicFrameLocks xmlns:a="http://schemas.openxmlformats.org/drawingml/2006/main" noChangeAspect="1"/>
+            </wp:cNvGraphicFramePr>
+            <a:graphic xmlns:a="http://schemas.openxmlformats.org/drawingml/2006/main">
+              <a:graphicData uri="http://schemas.openxmlformats.org/drawingml/2006/picture">
+                <pic:pic xmlns:pic="http://schemas.openxmlformats.org/drawingml/2006/picture">
+                  <pic:nvPicPr>
+                    <pic:cNvPr id="773891466" name="Picture 1" descr="A x-ray of a lungs&#10;&#10;AI-generated content may be incorrect."/>
+                    <pic:cNvPicPr/>
+                  </pic:nvPicPr>
+                  <pic:blipFill>
+                    <a:blip r:embed="rId9"/>
+                    <a:stretch>
+                      <a:fillRect/>
+                    </a:stretch>
+                  </pic:blipFill>
+                  <pic:spPr>
+                    <a:xfrm>
+                      <a:off x="0" y="0"/>
+                      <a:ext cx="4099968" cy="2287269"/>
+                    </a:xfrm>
+                    <a:prstGeom prst="rect">
+                      <a:avLst/>
+                    </a:prstGeom>
+                  </pic:spPr>
+                </pic:pic>
+              </a:graphicData>
+            </a:graphic>
+          </wp:inline>
+        </w:drawing>
       </w:r>
     </w:p>
     <w:p>
@@ -7052,48 +7377,6 @@
     <w:p>
       <w:pPr>
         <w:rPr>
-          <w:lang w:val="en-US"/>
-        </w:rPr>
-      </w:pPr>
-    </w:p>
-    <w:p>
-      <w:pPr>
-        <w:rPr>
-          <w:lang w:val="en-US"/>
-        </w:rPr>
-      </w:pPr>
-    </w:p>
-    <w:p>
-      <w:pPr>
-        <w:rPr>
-          <w:lang w:val="en-US"/>
-        </w:rPr>
-      </w:pPr>
-    </w:p>
-    <w:p>
-      <w:pPr>
-        <w:rPr>
-          <w:lang w:val="en-US"/>
-        </w:rPr>
-      </w:pPr>
-    </w:p>
-    <w:p>
-      <w:pPr>
-        <w:rPr>
-          <w:lang w:val="en-US"/>
-        </w:rPr>
-      </w:pPr>
-    </w:p>
-    <w:p>
-      <w:pPr>
-        <w:rPr>
-          <w:lang w:val="en-US"/>
-        </w:rPr>
-      </w:pPr>
-    </w:p>
-    <w:p>
-      <w:pPr>
-        <w:rPr>
           <w:b/>
           <w:bCs/>
           <w:sz w:val="28"/>
@@ -7109,7 +7392,6 @@
           <w:szCs w:val="28"/>
           <w:lang w:val="en-US"/>
         </w:rPr>
-        <w:lastRenderedPageBreak/>
         <w:t>Model Development and Evaluation</w:t>
       </w:r>
     </w:p>
@@ -7795,6 +8077,7 @@
           <w:lang w:val="en-US"/>
           <w14:ligatures w14:val="none"/>
         </w:rPr>
+        <w:lastRenderedPageBreak/>
         <w:t>Training was done in Google Colab using GPU acceleration.</w:t>
       </w:r>
     </w:p>
@@ -7867,7 +8150,6 @@
           <w:lang w:val="en-US"/>
           <w14:ligatures w14:val="none"/>
         </w:rPr>
-        <w:lastRenderedPageBreak/>
         <w:t>Learning rate: 1e-4</w:t>
       </w:r>
     </w:p>
@@ -7960,7 +8242,16 @@
           <w:lang w:val="en-US"/>
           <w14:ligatures w14:val="none"/>
         </w:rPr>
-        <w:t xml:space="preserve"> 3 (for quick baseline testing)</w:t>
+        <w:t xml:space="preserve"> 3</w:t>
+      </w:r>
+      <w:r>
+        <w:rPr>
+          <w:rFonts w:eastAsia="Times New Roman" w:cstheme="minorHAnsi"/>
+          <w:kern w:val="0"/>
+          <w:lang w:val="en-US"/>
+          <w14:ligatures w14:val="none"/>
+        </w:rPr>
+        <w:t>0.</w:t>
       </w:r>
     </w:p>
     <w:p>
@@ -8159,6 +8450,60 @@
     </w:p>
     <w:p>
       <w:pPr>
+        <w:numPr>
+          <w:ilvl w:val="1"/>
+          <w:numId w:val="90"/>
+        </w:numPr>
+        <w:spacing w:before="100" w:beforeAutospacing="1" w:after="100" w:afterAutospacing="1" w:line="240" w:lineRule="auto"/>
+        <w:rPr>
+          <w:rFonts w:eastAsia="Times New Roman" w:cstheme="minorHAnsi"/>
+          <w:kern w:val="0"/>
+          <w:lang w:val="en-US"/>
+          <w14:ligatures w14:val="none"/>
+        </w:rPr>
+      </w:pPr>
+      <w:r>
+        <w:rPr>
+          <w:rFonts w:eastAsia="Times New Roman" w:cstheme="minorHAnsi"/>
+          <w:kern w:val="0"/>
+          <w14:ligatures w14:val="none"/>
+        </w:rPr>
+        <w:t>Further tuning (weight decay, scheduler) is planned for the next model iterati</w:t>
+      </w:r>
+      <w:r>
+        <w:rPr>
+          <w:rFonts w:eastAsia="Times New Roman" w:cstheme="minorHAnsi"/>
+          <w:kern w:val="0"/>
+          <w14:ligatures w14:val="none"/>
+        </w:rPr>
+        <w:t>on.</w:t>
+      </w:r>
+    </w:p>
+    <w:p>
+      <w:pPr>
+        <w:numPr>
+          <w:ilvl w:val="1"/>
+          <w:numId w:val="90"/>
+        </w:numPr>
+        <w:spacing w:before="100" w:beforeAutospacing="1" w:after="100" w:afterAutospacing="1" w:line="240" w:lineRule="auto"/>
+        <w:rPr>
+          <w:rFonts w:eastAsia="Times New Roman" w:cstheme="minorHAnsi"/>
+          <w:kern w:val="0"/>
+          <w:lang w:val="en-US"/>
+          <w14:ligatures w14:val="none"/>
+        </w:rPr>
+      </w:pPr>
+      <w:r>
+        <w:rPr>
+          <w:rFonts w:eastAsia="Times New Roman" w:cstheme="minorHAnsi"/>
+          <w:kern w:val="0"/>
+          <w14:ligatures w14:val="none"/>
+        </w:rPr>
+        <w:t>Training and validation curves showed similar trajectories, indicating minimal overfitting.</w:t>
+      </w:r>
+    </w:p>
+    <w:p>
+      <w:pPr>
         <w:rPr>
           <w:b/>
           <w:bCs/>
@@ -8217,7 +8562,22 @@
         <w:rPr>
           <w:lang w:val="en-US"/>
         </w:rPr>
-        <w:t>Main metrics used: Accuracy, Loss, and later Confusion Matrix and Classification Report.</w:t>
+        <w:t>Main metrics used: Accuracy, Loss,</w:t>
+      </w:r>
+      <w:r>
+        <w:t xml:space="preserve"> </w:t>
+      </w:r>
+      <w:r>
+        <w:t>ROC-AUC</w:t>
+      </w:r>
+      <w:r>
+        <w:t>,</w:t>
+      </w:r>
+      <w:r>
+        <w:rPr>
+          <w:lang w:val="en-US"/>
+        </w:rPr>
+        <w:t xml:space="preserve"> and later Confusion Matrix and Classification Report.</w:t>
       </w:r>
     </w:p>
     <w:p>
@@ -8231,10 +8591,15 @@
         </w:rPr>
       </w:pPr>
       <w:r>
-        <w:rPr>
-          <w:lang w:val="en-US"/>
-        </w:rPr>
-        <w:t>Accuracy was prioritized since the dataset was relatively balanced between tumor and normal cases.</w:t>
+        <w:t xml:space="preserve">Since the dataset was balanced (normal = 80, </w:t>
+      </w:r>
+      <w:proofErr w:type="spellStart"/>
+      <w:r>
+        <w:t>tumor</w:t>
+      </w:r>
+      <w:proofErr w:type="spellEnd"/>
+      <w:r>
+        <w:t xml:space="preserve"> = 80), accuracy was a valid overall indicator.</w:t>
       </w:r>
     </w:p>
     <w:p>
@@ -8251,7 +8616,7 @@
         <w:rPr>
           <w:lang w:val="en-US"/>
         </w:rPr>
-        <w:t>The model achieved around 85–90% validation accuracy during initial runs.</w:t>
+        <w:t>Accuracy was prioritized since the dataset was relatively balanced between tumor and normal cases.</w:t>
       </w:r>
     </w:p>
     <w:p>
@@ -8268,7 +8633,31 @@
         <w:rPr>
           <w:lang w:val="en-US"/>
         </w:rPr>
-        <w:t>Both training and validation loss decreased steadily, showing proper convergence.</w:t>
+        <w:t>The model achieved around 8</w:t>
+      </w:r>
+      <w:r>
+        <w:rPr>
+          <w:lang w:val="en-US"/>
+        </w:rPr>
+        <w:t>8</w:t>
+      </w:r>
+      <w:r>
+        <w:rPr>
+          <w:lang w:val="en-US"/>
+        </w:rPr>
+        <w:t>–9</w:t>
+      </w:r>
+      <w:r>
+        <w:rPr>
+          <w:lang w:val="en-US"/>
+        </w:rPr>
+        <w:t>1</w:t>
+      </w:r>
+      <w:r>
+        <w:rPr>
+          <w:lang w:val="en-US"/>
+        </w:rPr>
+        <w:t>% validation accuracy during initial runs.</w:t>
       </w:r>
     </w:p>
     <w:p>
@@ -8278,6 +8667,23 @@
           <w:numId w:val="93"/>
         </w:numPr>
         <w:rPr>
+          <w:lang w:val="en-US"/>
+        </w:rPr>
+      </w:pPr>
+      <w:r>
+        <w:rPr>
+          <w:lang w:val="en-US"/>
+        </w:rPr>
+        <w:t>Both training and validation loss decreased steadily, showing proper convergence.</w:t>
+      </w:r>
+    </w:p>
+    <w:p>
+      <w:pPr>
+        <w:numPr>
+          <w:ilvl w:val="1"/>
+          <w:numId w:val="93"/>
+        </w:numPr>
+        <w:rPr>
           <w:b/>
           <w:bCs/>
           <w:sz w:val="28"/>
@@ -8290,6 +8696,63 @@
           <w:lang w:val="en-US"/>
         </w:rPr>
         <w:t>Future evaluations will include precision, recall, and F1-score for class-level performance.</w:t>
+      </w:r>
+    </w:p>
+    <w:p>
+      <w:pPr>
+        <w:ind w:left="1440"/>
+        <w:rPr>
+          <w:b/>
+          <w:bCs/>
+          <w:sz w:val="28"/>
+          <w:szCs w:val="28"/>
+          <w:lang w:val="en-US"/>
+        </w:rPr>
+      </w:pPr>
+      <w:r>
+        <w:rPr>
+          <w:b/>
+          <w:bCs/>
+          <w:sz w:val="28"/>
+          <w:szCs w:val="28"/>
+          <w:lang w:val="en-US"/>
+        </w:rPr>
+        <w:lastRenderedPageBreak/>
+        <w:drawing>
+          <wp:inline distT="0" distB="0" distL="0" distR="0" wp14:anchorId="4045CAEE" wp14:editId="3532DE80">
+            <wp:extent cx="3833218" cy="2923540"/>
+            <wp:effectExtent l="0" t="0" r="0" b="0"/>
+            <wp:docPr id="1864688802" name="Picture 1" descr="A graph of a cancer patient&#10;&#10;AI-generated content may be incorrect."/>
+            <wp:cNvGraphicFramePr>
+              <a:graphicFrameLocks xmlns:a="http://schemas.openxmlformats.org/drawingml/2006/main" noChangeAspect="1"/>
+            </wp:cNvGraphicFramePr>
+            <a:graphic xmlns:a="http://schemas.openxmlformats.org/drawingml/2006/main">
+              <a:graphicData uri="http://schemas.openxmlformats.org/drawingml/2006/picture">
+                <pic:pic xmlns:pic="http://schemas.openxmlformats.org/drawingml/2006/picture">
+                  <pic:nvPicPr>
+                    <pic:cNvPr id="1864688802" name="Picture 1" descr="A graph of a cancer patient&#10;&#10;AI-generated content may be incorrect."/>
+                    <pic:cNvPicPr/>
+                  </pic:nvPicPr>
+                  <pic:blipFill>
+                    <a:blip r:embed="rId10"/>
+                    <a:stretch>
+                      <a:fillRect/>
+                    </a:stretch>
+                  </pic:blipFill>
+                  <pic:spPr>
+                    <a:xfrm>
+                      <a:off x="0" y="0"/>
+                      <a:ext cx="3848118" cy="2934904"/>
+                    </a:xfrm>
+                    <a:prstGeom prst="rect">
+                      <a:avLst/>
+                    </a:prstGeom>
+                  </pic:spPr>
+                </pic:pic>
+              </a:graphicData>
+            </a:graphic>
+          </wp:inline>
+        </w:drawing>
       </w:r>
     </w:p>
     <w:p>
@@ -8429,7 +8892,6 @@
         <w:rPr>
           <w:lang w:val="en-US"/>
         </w:rPr>
-        <w:lastRenderedPageBreak/>
         <w:t>Overfitting: Controlled through augmentation, dropout, and close monitoring of validation loss.</w:t>
       </w:r>
     </w:p>
@@ -8549,6 +9011,7 @@
         <w:rPr>
           <w:lang w:val="en-US"/>
         </w:rPr>
+        <w:lastRenderedPageBreak/>
         <w:t>Fairness: Maintained through balanced data and identical preprocessing for all samples.</w:t>
       </w:r>
     </w:p>
@@ -8605,6 +9068,62 @@
     </w:p>
     <w:p>
       <w:pPr>
+        <w:ind w:left="720"/>
+        <w:rPr>
+          <w:lang w:val="en-US"/>
+        </w:rPr>
+      </w:pPr>
+      <w:r>
+        <w:rPr>
+          <w:lang w:val="en-US"/>
+        </w:rPr>
+        <w:drawing>
+          <wp:inline distT="0" distB="0" distL="0" distR="0" wp14:anchorId="56BD2514" wp14:editId="02194076">
+            <wp:extent cx="5731510" cy="1961515"/>
+            <wp:effectExtent l="0" t="0" r="2540" b="635"/>
+            <wp:docPr id="1978523640" name="Picture 1" descr="A blue background with a red and yellow rhombus&#10;&#10;AI-generated content may be incorrect."/>
+            <wp:cNvGraphicFramePr>
+              <a:graphicFrameLocks xmlns:a="http://schemas.openxmlformats.org/drawingml/2006/main" noChangeAspect="1"/>
+            </wp:cNvGraphicFramePr>
+            <a:graphic xmlns:a="http://schemas.openxmlformats.org/drawingml/2006/main">
+              <a:graphicData uri="http://schemas.openxmlformats.org/drawingml/2006/picture">
+                <pic:pic xmlns:pic="http://schemas.openxmlformats.org/drawingml/2006/picture">
+                  <pic:nvPicPr>
+                    <pic:cNvPr id="1978523640" name="Picture 1" descr="A blue background with a red and yellow rhombus&#10;&#10;AI-generated content may be incorrect."/>
+                    <pic:cNvPicPr/>
+                  </pic:nvPicPr>
+                  <pic:blipFill>
+                    <a:blip r:embed="rId11"/>
+                    <a:stretch>
+                      <a:fillRect/>
+                    </a:stretch>
+                  </pic:blipFill>
+                  <pic:spPr>
+                    <a:xfrm>
+                      <a:off x="0" y="0"/>
+                      <a:ext cx="5731510" cy="1961515"/>
+                    </a:xfrm>
+                    <a:prstGeom prst="rect">
+                      <a:avLst/>
+                    </a:prstGeom>
+                  </pic:spPr>
+                </pic:pic>
+              </a:graphicData>
+            </a:graphic>
+          </wp:inline>
+        </w:drawing>
+      </w:r>
+    </w:p>
+    <w:p>
+      <w:pPr>
+        <w:ind w:left="720"/>
+        <w:rPr>
+          <w:lang w:val="en-US"/>
+        </w:rPr>
+      </w:pPr>
+    </w:p>
+    <w:p>
+      <w:pPr>
         <w:rPr>
           <w:b/>
           <w:bCs/>
@@ -8834,7 +9353,6 @@
         <w:rPr>
           <w:lang w:val="en-US"/>
         </w:rPr>
-        <w:lastRenderedPageBreak/>
         <w:t>This setup helped test usability and gather early feedback from test users.</w:t>
       </w:r>
     </w:p>
@@ -8873,6 +9391,7 @@
         <w:rPr>
           <w:lang w:val="en-US"/>
         </w:rPr>
+        <w:lastRenderedPageBreak/>
         <w:t>Tools like Matplotlib and Seaborn were used to visualize model training metrics.</w:t>
       </w:r>
     </w:p>
@@ -8999,69 +9518,62 @@
           <w:lang w:val="en-US"/>
         </w:rPr>
       </w:pPr>
-    </w:p>
-    <w:p>
-      <w:pPr>
-        <w:rPr>
-          <w:b/>
-          <w:bCs/>
-          <w:lang w:val="en-US"/>
-        </w:rPr>
-      </w:pPr>
-    </w:p>
-    <w:p>
-      <w:pPr>
-        <w:rPr>
-          <w:b/>
-          <w:bCs/>
-          <w:lang w:val="en-US"/>
-        </w:rPr>
-      </w:pPr>
-    </w:p>
-    <w:p>
-      <w:pPr>
-        <w:rPr>
-          <w:b/>
-          <w:bCs/>
-          <w:lang w:val="en-US"/>
-        </w:rPr>
-      </w:pPr>
-    </w:p>
-    <w:p>
-      <w:pPr>
-        <w:rPr>
-          <w:b/>
-          <w:bCs/>
-          <w:lang w:val="en-US"/>
-        </w:rPr>
-      </w:pPr>
-    </w:p>
-    <w:p>
-      <w:pPr>
-        <w:rPr>
-          <w:b/>
-          <w:bCs/>
-          <w:lang w:val="en-US"/>
-        </w:rPr>
-      </w:pPr>
-    </w:p>
-    <w:p>
-      <w:pPr>
-        <w:rPr>
-          <w:b/>
-          <w:bCs/>
-          <w:lang w:val="en-US"/>
-        </w:rPr>
-      </w:pPr>
-    </w:p>
-    <w:p>
-      <w:pPr>
-        <w:rPr>
-          <w:b/>
-          <w:bCs/>
-          <w:lang w:val="en-US"/>
-        </w:rPr>
-      </w:pPr>
+      <w:r>
+        <w:rPr>
+          <w:b/>
+          <w:bCs/>
+          <w:noProof/>
+          <w:lang w:val="en-US"/>
+        </w:rPr>
+        <w:drawing>
+          <wp:inline distT="0" distB="0" distL="0" distR="0" wp14:anchorId="0709F57C" wp14:editId="0743478B">
+            <wp:extent cx="5731510" cy="2966085"/>
+            <wp:effectExtent l="0" t="0" r="2540" b="5715"/>
+            <wp:docPr id="1176322694" name="Picture 1" descr="A screenshot of a computer screen&#10;&#10;AI-generated content may be incorrect."/>
+            <wp:cNvGraphicFramePr>
+              <a:graphicFrameLocks xmlns:a="http://schemas.openxmlformats.org/drawingml/2006/main" noChangeAspect="1"/>
+            </wp:cNvGraphicFramePr>
+            <a:graphic xmlns:a="http://schemas.openxmlformats.org/drawingml/2006/main">
+              <a:graphicData uri="http://schemas.openxmlformats.org/drawingml/2006/picture">
+                <pic:pic xmlns:pic="http://schemas.openxmlformats.org/drawingml/2006/picture">
+                  <pic:nvPicPr>
+                    <pic:cNvPr id="1176322694" name="Picture 1" descr="A screenshot of a computer screen&#10;&#10;AI-generated content may be incorrect."/>
+                    <pic:cNvPicPr>
+                      <a:picLocks noChangeAspect="1" noChangeArrowheads="1"/>
+                    </pic:cNvPicPr>
+                  </pic:nvPicPr>
+                  <pic:blipFill>
+                    <a:blip r:embed="rId12" cstate="print">
+                      <a:extLst>
+                        <a:ext uri="{28A0092B-C50C-407E-A947-70E740481C1C}">
+                          <a14:useLocalDpi xmlns:a14="http://schemas.microsoft.com/office/drawing/2010/main" val="0"/>
+                        </a:ext>
+                      </a:extLst>
+                    </a:blip>
+                    <a:srcRect/>
+                    <a:stretch>
+                      <a:fillRect/>
+                    </a:stretch>
+                  </pic:blipFill>
+                  <pic:spPr bwMode="auto">
+                    <a:xfrm>
+                      <a:off x="0" y="0"/>
+                      <a:ext cx="5731510" cy="2966085"/>
+                    </a:xfrm>
+                    <a:prstGeom prst="rect">
+                      <a:avLst/>
+                    </a:prstGeom>
+                    <a:noFill/>
+                    <a:ln>
+                      <a:noFill/>
+                    </a:ln>
+                  </pic:spPr>
+                </pic:pic>
+              </a:graphicData>
+            </a:graphic>
+          </wp:inline>
+        </w:drawing>
+      </w:r>
     </w:p>
     <w:p>
       <w:pPr>
@@ -10741,7 +11253,7 @@
         </w:rPr>
         <w:t xml:space="preserve"> Repository: </w:t>
       </w:r>
-      <w:hyperlink r:id="rId6" w:history="1">
+      <w:hyperlink r:id="rId13" w:history="1">
         <w:r>
           <w:rPr>
             <w:rStyle w:val="Hyperlink"/>
@@ -16503,6 +17015,155 @@
     </w:lvl>
   </w:abstractNum>
   <w:abstractNum w:abstractNumId="39" w15:restartNumberingAfterBreak="0">
+    <w:nsid w:val="285E51E3"/>
+    <w:multiLevelType w:val="multilevel"/>
+    <w:tmpl w:val="6650645E"/>
+    <w:lvl w:ilvl="0">
+      <w:start w:val="1"/>
+      <w:numFmt w:val="bullet"/>
+      <w:lvlText w:val=""/>
+      <w:lvlJc w:val="left"/>
+      <w:pPr>
+        <w:tabs>
+          <w:tab w:val="num" w:pos="720"/>
+        </w:tabs>
+        <w:ind w:left="720" w:hanging="360"/>
+      </w:pPr>
+      <w:rPr>
+        <w:rFonts w:ascii="Symbol" w:hAnsi="Symbol" w:hint="default"/>
+        <w:sz w:val="20"/>
+      </w:rPr>
+    </w:lvl>
+    <w:lvl w:ilvl="1">
+      <w:start w:val="1"/>
+      <w:numFmt w:val="bullet"/>
+      <w:lvlText w:val="o"/>
+      <w:lvlJc w:val="left"/>
+      <w:pPr>
+        <w:tabs>
+          <w:tab w:val="num" w:pos="1440"/>
+        </w:tabs>
+        <w:ind w:left="1440" w:hanging="360"/>
+      </w:pPr>
+      <w:rPr>
+        <w:rFonts w:ascii="Courier New" w:hAnsi="Courier New" w:hint="default"/>
+        <w:sz w:val="20"/>
+      </w:rPr>
+    </w:lvl>
+    <w:lvl w:ilvl="2" w:tentative="1">
+      <w:start w:val="1"/>
+      <w:numFmt w:val="bullet"/>
+      <w:lvlText w:val=""/>
+      <w:lvlJc w:val="left"/>
+      <w:pPr>
+        <w:tabs>
+          <w:tab w:val="num" w:pos="2160"/>
+        </w:tabs>
+        <w:ind w:left="2160" w:hanging="360"/>
+      </w:pPr>
+      <w:rPr>
+        <w:rFonts w:ascii="Wingdings" w:hAnsi="Wingdings" w:hint="default"/>
+        <w:sz w:val="20"/>
+      </w:rPr>
+    </w:lvl>
+    <w:lvl w:ilvl="3" w:tentative="1">
+      <w:start w:val="1"/>
+      <w:numFmt w:val="bullet"/>
+      <w:lvlText w:val=""/>
+      <w:lvlJc w:val="left"/>
+      <w:pPr>
+        <w:tabs>
+          <w:tab w:val="num" w:pos="2880"/>
+        </w:tabs>
+        <w:ind w:left="2880" w:hanging="360"/>
+      </w:pPr>
+      <w:rPr>
+        <w:rFonts w:ascii="Wingdings" w:hAnsi="Wingdings" w:hint="default"/>
+        <w:sz w:val="20"/>
+      </w:rPr>
+    </w:lvl>
+    <w:lvl w:ilvl="4" w:tentative="1">
+      <w:start w:val="1"/>
+      <w:numFmt w:val="bullet"/>
+      <w:lvlText w:val=""/>
+      <w:lvlJc w:val="left"/>
+      <w:pPr>
+        <w:tabs>
+          <w:tab w:val="num" w:pos="3600"/>
+        </w:tabs>
+        <w:ind w:left="3600" w:hanging="360"/>
+      </w:pPr>
+      <w:rPr>
+        <w:rFonts w:ascii="Wingdings" w:hAnsi="Wingdings" w:hint="default"/>
+        <w:sz w:val="20"/>
+      </w:rPr>
+    </w:lvl>
+    <w:lvl w:ilvl="5" w:tentative="1">
+      <w:start w:val="1"/>
+      <w:numFmt w:val="bullet"/>
+      <w:lvlText w:val=""/>
+      <w:lvlJc w:val="left"/>
+      <w:pPr>
+        <w:tabs>
+          <w:tab w:val="num" w:pos="4320"/>
+        </w:tabs>
+        <w:ind w:left="4320" w:hanging="360"/>
+      </w:pPr>
+      <w:rPr>
+        <w:rFonts w:ascii="Wingdings" w:hAnsi="Wingdings" w:hint="default"/>
+        <w:sz w:val="20"/>
+      </w:rPr>
+    </w:lvl>
+    <w:lvl w:ilvl="6" w:tentative="1">
+      <w:start w:val="1"/>
+      <w:numFmt w:val="bullet"/>
+      <w:lvlText w:val=""/>
+      <w:lvlJc w:val="left"/>
+      <w:pPr>
+        <w:tabs>
+          <w:tab w:val="num" w:pos="5040"/>
+        </w:tabs>
+        <w:ind w:left="5040" w:hanging="360"/>
+      </w:pPr>
+      <w:rPr>
+        <w:rFonts w:ascii="Wingdings" w:hAnsi="Wingdings" w:hint="default"/>
+        <w:sz w:val="20"/>
+      </w:rPr>
+    </w:lvl>
+    <w:lvl w:ilvl="7" w:tentative="1">
+      <w:start w:val="1"/>
+      <w:numFmt w:val="bullet"/>
+      <w:lvlText w:val=""/>
+      <w:lvlJc w:val="left"/>
+      <w:pPr>
+        <w:tabs>
+          <w:tab w:val="num" w:pos="5760"/>
+        </w:tabs>
+        <w:ind w:left="5760" w:hanging="360"/>
+      </w:pPr>
+      <w:rPr>
+        <w:rFonts w:ascii="Wingdings" w:hAnsi="Wingdings" w:hint="default"/>
+        <w:sz w:val="20"/>
+      </w:rPr>
+    </w:lvl>
+    <w:lvl w:ilvl="8" w:tentative="1">
+      <w:start w:val="1"/>
+      <w:numFmt w:val="bullet"/>
+      <w:lvlText w:val=""/>
+      <w:lvlJc w:val="left"/>
+      <w:pPr>
+        <w:tabs>
+          <w:tab w:val="num" w:pos="6480"/>
+        </w:tabs>
+        <w:ind w:left="6480" w:hanging="360"/>
+      </w:pPr>
+      <w:rPr>
+        <w:rFonts w:ascii="Wingdings" w:hAnsi="Wingdings" w:hint="default"/>
+        <w:sz w:val="20"/>
+      </w:rPr>
+    </w:lvl>
+  </w:abstractNum>
+  <w:abstractNum w:abstractNumId="40" w15:restartNumberingAfterBreak="0">
     <w:nsid w:val="29502997"/>
     <w:multiLevelType w:val="multilevel"/>
     <w:tmpl w:val="86C6D372"/>
@@ -16651,7 +17312,7 @@
       </w:rPr>
     </w:lvl>
   </w:abstractNum>
-  <w:abstractNum w:abstractNumId="40" w15:restartNumberingAfterBreak="0">
+  <w:abstractNum w:abstractNumId="41" w15:restartNumberingAfterBreak="0">
     <w:nsid w:val="29A12D85"/>
     <w:multiLevelType w:val="multilevel"/>
     <w:tmpl w:val="EA601A38"/>
@@ -16800,7 +17461,7 @@
       </w:rPr>
     </w:lvl>
   </w:abstractNum>
-  <w:abstractNum w:abstractNumId="41" w15:restartNumberingAfterBreak="0">
+  <w:abstractNum w:abstractNumId="42" w15:restartNumberingAfterBreak="0">
     <w:nsid w:val="2A20510E"/>
     <w:multiLevelType w:val="multilevel"/>
     <w:tmpl w:val="BF5840CC"/>
@@ -16949,7 +17610,7 @@
       </w:rPr>
     </w:lvl>
   </w:abstractNum>
-  <w:abstractNum w:abstractNumId="42" w15:restartNumberingAfterBreak="0">
+  <w:abstractNum w:abstractNumId="43" w15:restartNumberingAfterBreak="0">
     <w:nsid w:val="2A571202"/>
     <w:multiLevelType w:val="multilevel"/>
     <w:tmpl w:val="0DD635D4"/>
@@ -17098,7 +17759,7 @@
       </w:rPr>
     </w:lvl>
   </w:abstractNum>
-  <w:abstractNum w:abstractNumId="43" w15:restartNumberingAfterBreak="0">
+  <w:abstractNum w:abstractNumId="44" w15:restartNumberingAfterBreak="0">
     <w:nsid w:val="2C7C450C"/>
     <w:multiLevelType w:val="multilevel"/>
     <w:tmpl w:val="3F88B6BC"/>
@@ -17247,7 +17908,7 @@
       </w:rPr>
     </w:lvl>
   </w:abstractNum>
-  <w:abstractNum w:abstractNumId="44" w15:restartNumberingAfterBreak="0">
+  <w:abstractNum w:abstractNumId="45" w15:restartNumberingAfterBreak="0">
     <w:nsid w:val="2DE60EDD"/>
     <w:multiLevelType w:val="multilevel"/>
     <w:tmpl w:val="F35EFCA2"/>
@@ -17396,7 +18057,7 @@
       </w:rPr>
     </w:lvl>
   </w:abstractNum>
-  <w:abstractNum w:abstractNumId="45" w15:restartNumberingAfterBreak="0">
+  <w:abstractNum w:abstractNumId="46" w15:restartNumberingAfterBreak="0">
     <w:nsid w:val="2E535B4F"/>
     <w:multiLevelType w:val="hybridMultilevel"/>
     <w:tmpl w:val="5A92052A"/>
@@ -17509,7 +18170,7 @@
       </w:rPr>
     </w:lvl>
   </w:abstractNum>
-  <w:abstractNum w:abstractNumId="46" w15:restartNumberingAfterBreak="0">
+  <w:abstractNum w:abstractNumId="47" w15:restartNumberingAfterBreak="0">
     <w:nsid w:val="3149693A"/>
     <w:multiLevelType w:val="multilevel"/>
     <w:tmpl w:val="38E40726"/>
@@ -17658,7 +18319,7 @@
       </w:rPr>
     </w:lvl>
   </w:abstractNum>
-  <w:abstractNum w:abstractNumId="47" w15:restartNumberingAfterBreak="0">
+  <w:abstractNum w:abstractNumId="48" w15:restartNumberingAfterBreak="0">
     <w:nsid w:val="324B1230"/>
     <w:multiLevelType w:val="multilevel"/>
     <w:tmpl w:val="C888A0DA"/>
@@ -17807,7 +18468,7 @@
       </w:rPr>
     </w:lvl>
   </w:abstractNum>
-  <w:abstractNum w:abstractNumId="48" w15:restartNumberingAfterBreak="0">
+  <w:abstractNum w:abstractNumId="49" w15:restartNumberingAfterBreak="0">
     <w:nsid w:val="329247D3"/>
     <w:multiLevelType w:val="multilevel"/>
     <w:tmpl w:val="42447E96"/>
@@ -17956,7 +18617,7 @@
       </w:rPr>
     </w:lvl>
   </w:abstractNum>
-  <w:abstractNum w:abstractNumId="49" w15:restartNumberingAfterBreak="0">
+  <w:abstractNum w:abstractNumId="50" w15:restartNumberingAfterBreak="0">
     <w:nsid w:val="32C90405"/>
     <w:multiLevelType w:val="multilevel"/>
     <w:tmpl w:val="C97A06D8"/>
@@ -18105,7 +18766,7 @@
       </w:rPr>
     </w:lvl>
   </w:abstractNum>
-  <w:abstractNum w:abstractNumId="50" w15:restartNumberingAfterBreak="0">
+  <w:abstractNum w:abstractNumId="51" w15:restartNumberingAfterBreak="0">
     <w:nsid w:val="337C4D50"/>
     <w:multiLevelType w:val="multilevel"/>
     <w:tmpl w:val="92D45912"/>
@@ -18254,7 +18915,7 @@
       </w:rPr>
     </w:lvl>
   </w:abstractNum>
-  <w:abstractNum w:abstractNumId="51" w15:restartNumberingAfterBreak="0">
+  <w:abstractNum w:abstractNumId="52" w15:restartNumberingAfterBreak="0">
     <w:nsid w:val="342245A6"/>
     <w:multiLevelType w:val="multilevel"/>
     <w:tmpl w:val="357A1078"/>
@@ -18370,7 +19031,7 @@
       </w:pPr>
     </w:lvl>
   </w:abstractNum>
-  <w:abstractNum w:abstractNumId="52" w15:restartNumberingAfterBreak="0">
+  <w:abstractNum w:abstractNumId="53" w15:restartNumberingAfterBreak="0">
     <w:nsid w:val="34B116DF"/>
     <w:multiLevelType w:val="multilevel"/>
     <w:tmpl w:val="56A8BE74"/>
@@ -18519,7 +19180,7 @@
       </w:rPr>
     </w:lvl>
   </w:abstractNum>
-  <w:abstractNum w:abstractNumId="53" w15:restartNumberingAfterBreak="0">
+  <w:abstractNum w:abstractNumId="54" w15:restartNumberingAfterBreak="0">
     <w:nsid w:val="37C550A2"/>
     <w:multiLevelType w:val="multilevel"/>
     <w:tmpl w:val="48FC5B70"/>
@@ -18668,7 +19329,7 @@
       </w:rPr>
     </w:lvl>
   </w:abstractNum>
-  <w:abstractNum w:abstractNumId="54" w15:restartNumberingAfterBreak="0">
+  <w:abstractNum w:abstractNumId="55" w15:restartNumberingAfterBreak="0">
     <w:nsid w:val="387D5E09"/>
     <w:multiLevelType w:val="multilevel"/>
     <w:tmpl w:val="887CA2BE"/>
@@ -18781,7 +19442,7 @@
       </w:pPr>
     </w:lvl>
   </w:abstractNum>
-  <w:abstractNum w:abstractNumId="55" w15:restartNumberingAfterBreak="0">
+  <w:abstractNum w:abstractNumId="56" w15:restartNumberingAfterBreak="0">
     <w:nsid w:val="38AE311D"/>
     <w:multiLevelType w:val="multilevel"/>
     <w:tmpl w:val="C0446BD6"/>
@@ -18930,7 +19591,7 @@
       </w:rPr>
     </w:lvl>
   </w:abstractNum>
-  <w:abstractNum w:abstractNumId="56" w15:restartNumberingAfterBreak="0">
+  <w:abstractNum w:abstractNumId="57" w15:restartNumberingAfterBreak="0">
     <w:nsid w:val="38D323C8"/>
     <w:multiLevelType w:val="multilevel"/>
     <w:tmpl w:val="EDB6F2D2"/>
@@ -19079,7 +19740,7 @@
       </w:rPr>
     </w:lvl>
   </w:abstractNum>
-  <w:abstractNum w:abstractNumId="57" w15:restartNumberingAfterBreak="0">
+  <w:abstractNum w:abstractNumId="58" w15:restartNumberingAfterBreak="0">
     <w:nsid w:val="3A1B6403"/>
     <w:multiLevelType w:val="multilevel"/>
     <w:tmpl w:val="01BCDEDC"/>
@@ -19228,7 +19889,7 @@
       </w:rPr>
     </w:lvl>
   </w:abstractNum>
-  <w:abstractNum w:abstractNumId="58" w15:restartNumberingAfterBreak="0">
+  <w:abstractNum w:abstractNumId="59" w15:restartNumberingAfterBreak="0">
     <w:nsid w:val="3B417930"/>
     <w:multiLevelType w:val="hybridMultilevel"/>
     <w:tmpl w:val="F40AD25C"/>
@@ -19341,7 +20002,7 @@
       </w:rPr>
     </w:lvl>
   </w:abstractNum>
-  <w:abstractNum w:abstractNumId="59" w15:restartNumberingAfterBreak="0">
+  <w:abstractNum w:abstractNumId="60" w15:restartNumberingAfterBreak="0">
     <w:nsid w:val="3D0536E7"/>
     <w:multiLevelType w:val="multilevel"/>
     <w:tmpl w:val="E064F9EA"/>
@@ -19490,7 +20151,7 @@
       </w:rPr>
     </w:lvl>
   </w:abstractNum>
-  <w:abstractNum w:abstractNumId="60" w15:restartNumberingAfterBreak="0">
+  <w:abstractNum w:abstractNumId="61" w15:restartNumberingAfterBreak="0">
     <w:nsid w:val="3D1B78D7"/>
     <w:multiLevelType w:val="multilevel"/>
     <w:tmpl w:val="3ADC57BC"/>
@@ -19639,7 +20300,7 @@
       </w:rPr>
     </w:lvl>
   </w:abstractNum>
-  <w:abstractNum w:abstractNumId="61" w15:restartNumberingAfterBreak="0">
+  <w:abstractNum w:abstractNumId="62" w15:restartNumberingAfterBreak="0">
     <w:nsid w:val="3DAD6143"/>
     <w:multiLevelType w:val="multilevel"/>
     <w:tmpl w:val="48DCA9EC"/>
@@ -19788,7 +20449,7 @@
       </w:rPr>
     </w:lvl>
   </w:abstractNum>
-  <w:abstractNum w:abstractNumId="62" w15:restartNumberingAfterBreak="0">
+  <w:abstractNum w:abstractNumId="63" w15:restartNumberingAfterBreak="0">
     <w:nsid w:val="3DC14CAF"/>
     <w:multiLevelType w:val="multilevel"/>
     <w:tmpl w:val="4478337C"/>
@@ -19937,7 +20598,7 @@
       </w:rPr>
     </w:lvl>
   </w:abstractNum>
-  <w:abstractNum w:abstractNumId="63" w15:restartNumberingAfterBreak="0">
+  <w:abstractNum w:abstractNumId="64" w15:restartNumberingAfterBreak="0">
     <w:nsid w:val="3E75480A"/>
     <w:multiLevelType w:val="multilevel"/>
     <w:tmpl w:val="D0CEF186"/>
@@ -20086,7 +20747,7 @@
       </w:rPr>
     </w:lvl>
   </w:abstractNum>
-  <w:abstractNum w:abstractNumId="64" w15:restartNumberingAfterBreak="0">
+  <w:abstractNum w:abstractNumId="65" w15:restartNumberingAfterBreak="0">
     <w:nsid w:val="3FC47B7A"/>
     <w:multiLevelType w:val="multilevel"/>
     <w:tmpl w:val="A5E02FEE"/>
@@ -20235,7 +20896,7 @@
       </w:rPr>
     </w:lvl>
   </w:abstractNum>
-  <w:abstractNum w:abstractNumId="65" w15:restartNumberingAfterBreak="0">
+  <w:abstractNum w:abstractNumId="66" w15:restartNumberingAfterBreak="0">
     <w:nsid w:val="40CD4D2A"/>
     <w:multiLevelType w:val="multilevel"/>
     <w:tmpl w:val="F0FA48EE"/>
@@ -20384,7 +21045,7 @@
       </w:rPr>
     </w:lvl>
   </w:abstractNum>
-  <w:abstractNum w:abstractNumId="66" w15:restartNumberingAfterBreak="0">
+  <w:abstractNum w:abstractNumId="67" w15:restartNumberingAfterBreak="0">
     <w:nsid w:val="432652B1"/>
     <w:multiLevelType w:val="multilevel"/>
     <w:tmpl w:val="2834D372"/>
@@ -20497,7 +21158,7 @@
       </w:pPr>
     </w:lvl>
   </w:abstractNum>
-  <w:abstractNum w:abstractNumId="67" w15:restartNumberingAfterBreak="0">
+  <w:abstractNum w:abstractNumId="68" w15:restartNumberingAfterBreak="0">
     <w:nsid w:val="43A83AE3"/>
     <w:multiLevelType w:val="hybridMultilevel"/>
     <w:tmpl w:val="283E1B60"/>
@@ -20610,7 +21271,7 @@
       </w:rPr>
     </w:lvl>
   </w:abstractNum>
-  <w:abstractNum w:abstractNumId="68" w15:restartNumberingAfterBreak="0">
+  <w:abstractNum w:abstractNumId="69" w15:restartNumberingAfterBreak="0">
     <w:nsid w:val="44CF69B8"/>
     <w:multiLevelType w:val="hybridMultilevel"/>
     <w:tmpl w:val="58787AFC"/>
@@ -20723,7 +21384,7 @@
       </w:rPr>
     </w:lvl>
   </w:abstractNum>
-  <w:abstractNum w:abstractNumId="69" w15:restartNumberingAfterBreak="0">
+  <w:abstractNum w:abstractNumId="70" w15:restartNumberingAfterBreak="0">
     <w:nsid w:val="467828FE"/>
     <w:multiLevelType w:val="multilevel"/>
     <w:tmpl w:val="C6008A3C"/>
@@ -20872,7 +21533,7 @@
       </w:rPr>
     </w:lvl>
   </w:abstractNum>
-  <w:abstractNum w:abstractNumId="70" w15:restartNumberingAfterBreak="0">
+  <w:abstractNum w:abstractNumId="71" w15:restartNumberingAfterBreak="0">
     <w:nsid w:val="4B827EB6"/>
     <w:multiLevelType w:val="multilevel"/>
     <w:tmpl w:val="DF9293FE"/>
@@ -21021,7 +21682,7 @@
       </w:rPr>
     </w:lvl>
   </w:abstractNum>
-  <w:abstractNum w:abstractNumId="71" w15:restartNumberingAfterBreak="0">
+  <w:abstractNum w:abstractNumId="72" w15:restartNumberingAfterBreak="0">
     <w:nsid w:val="4C9E0B54"/>
     <w:multiLevelType w:val="multilevel"/>
     <w:tmpl w:val="ACEC88C6"/>
@@ -21170,7 +21831,7 @@
       </w:rPr>
     </w:lvl>
   </w:abstractNum>
-  <w:abstractNum w:abstractNumId="72" w15:restartNumberingAfterBreak="0">
+  <w:abstractNum w:abstractNumId="73" w15:restartNumberingAfterBreak="0">
     <w:nsid w:val="4D6B4394"/>
     <w:multiLevelType w:val="multilevel"/>
     <w:tmpl w:val="A10E337E"/>
@@ -21319,7 +21980,7 @@
       </w:rPr>
     </w:lvl>
   </w:abstractNum>
-  <w:abstractNum w:abstractNumId="73" w15:restartNumberingAfterBreak="0">
+  <w:abstractNum w:abstractNumId="74" w15:restartNumberingAfterBreak="0">
     <w:nsid w:val="4E3F08BE"/>
     <w:multiLevelType w:val="multilevel"/>
     <w:tmpl w:val="0FFEC5F4"/>
@@ -21468,7 +22129,7 @@
       </w:rPr>
     </w:lvl>
   </w:abstractNum>
-  <w:abstractNum w:abstractNumId="74" w15:restartNumberingAfterBreak="0">
+  <w:abstractNum w:abstractNumId="75" w15:restartNumberingAfterBreak="0">
     <w:nsid w:val="4EF14BF6"/>
     <w:multiLevelType w:val="hybridMultilevel"/>
     <w:tmpl w:val="CCDCCB88"/>
@@ -21581,7 +22242,7 @@
       </w:rPr>
     </w:lvl>
   </w:abstractNum>
-  <w:abstractNum w:abstractNumId="75" w15:restartNumberingAfterBreak="0">
+  <w:abstractNum w:abstractNumId="76" w15:restartNumberingAfterBreak="0">
     <w:nsid w:val="4F6F09CD"/>
     <w:multiLevelType w:val="multilevel"/>
     <w:tmpl w:val="627EE196"/>
@@ -21730,7 +22391,7 @@
       </w:rPr>
     </w:lvl>
   </w:abstractNum>
-  <w:abstractNum w:abstractNumId="76" w15:restartNumberingAfterBreak="0">
+  <w:abstractNum w:abstractNumId="77" w15:restartNumberingAfterBreak="0">
     <w:nsid w:val="4FF82A46"/>
     <w:multiLevelType w:val="hybridMultilevel"/>
     <w:tmpl w:val="EDBCFCFC"/>
@@ -21843,7 +22504,7 @@
       </w:rPr>
     </w:lvl>
   </w:abstractNum>
-  <w:abstractNum w:abstractNumId="77" w15:restartNumberingAfterBreak="0">
+  <w:abstractNum w:abstractNumId="78" w15:restartNumberingAfterBreak="0">
     <w:nsid w:val="54D1203B"/>
     <w:multiLevelType w:val="multilevel"/>
     <w:tmpl w:val="5B96E764"/>
@@ -21992,7 +22653,7 @@
       </w:rPr>
     </w:lvl>
   </w:abstractNum>
-  <w:abstractNum w:abstractNumId="78" w15:restartNumberingAfterBreak="0">
+  <w:abstractNum w:abstractNumId="79" w15:restartNumberingAfterBreak="0">
     <w:nsid w:val="56EB322C"/>
     <w:multiLevelType w:val="multilevel"/>
     <w:tmpl w:val="DD26BEC2"/>
@@ -22141,7 +22802,7 @@
       </w:rPr>
     </w:lvl>
   </w:abstractNum>
-  <w:abstractNum w:abstractNumId="79" w15:restartNumberingAfterBreak="0">
+  <w:abstractNum w:abstractNumId="80" w15:restartNumberingAfterBreak="0">
     <w:nsid w:val="5BF1798A"/>
     <w:multiLevelType w:val="multilevel"/>
     <w:tmpl w:val="FE849570"/>
@@ -22290,7 +22951,7 @@
       </w:rPr>
     </w:lvl>
   </w:abstractNum>
-  <w:abstractNum w:abstractNumId="80" w15:restartNumberingAfterBreak="0">
+  <w:abstractNum w:abstractNumId="81" w15:restartNumberingAfterBreak="0">
     <w:nsid w:val="5CAE48B9"/>
     <w:multiLevelType w:val="multilevel"/>
     <w:tmpl w:val="30AEDE98"/>
@@ -22439,7 +23100,7 @@
       </w:rPr>
     </w:lvl>
   </w:abstractNum>
-  <w:abstractNum w:abstractNumId="81" w15:restartNumberingAfterBreak="0">
+  <w:abstractNum w:abstractNumId="82" w15:restartNumberingAfterBreak="0">
     <w:nsid w:val="5CBD194F"/>
     <w:multiLevelType w:val="multilevel"/>
     <w:tmpl w:val="4BEAA51A"/>
@@ -22552,7 +23213,7 @@
       </w:pPr>
     </w:lvl>
   </w:abstractNum>
-  <w:abstractNum w:abstractNumId="82" w15:restartNumberingAfterBreak="0">
+  <w:abstractNum w:abstractNumId="83" w15:restartNumberingAfterBreak="0">
     <w:nsid w:val="5CFD1EF0"/>
     <w:multiLevelType w:val="multilevel"/>
     <w:tmpl w:val="3B104BBE"/>
@@ -22701,7 +23362,7 @@
       </w:rPr>
     </w:lvl>
   </w:abstractNum>
-  <w:abstractNum w:abstractNumId="83" w15:restartNumberingAfterBreak="0">
+  <w:abstractNum w:abstractNumId="84" w15:restartNumberingAfterBreak="0">
     <w:nsid w:val="5DE26B20"/>
     <w:multiLevelType w:val="multilevel"/>
     <w:tmpl w:val="DAD4A8A2"/>
@@ -22850,7 +23511,7 @@
       </w:rPr>
     </w:lvl>
   </w:abstractNum>
-  <w:abstractNum w:abstractNumId="84" w15:restartNumberingAfterBreak="0">
+  <w:abstractNum w:abstractNumId="85" w15:restartNumberingAfterBreak="0">
     <w:nsid w:val="61776240"/>
     <w:multiLevelType w:val="multilevel"/>
     <w:tmpl w:val="FA52D1DA"/>
@@ -22999,7 +23660,7 @@
       </w:rPr>
     </w:lvl>
   </w:abstractNum>
-  <w:abstractNum w:abstractNumId="85" w15:restartNumberingAfterBreak="0">
+  <w:abstractNum w:abstractNumId="86" w15:restartNumberingAfterBreak="0">
     <w:nsid w:val="637C4D97"/>
     <w:multiLevelType w:val="hybridMultilevel"/>
     <w:tmpl w:val="D794D47A"/>
@@ -23112,7 +23773,7 @@
       </w:rPr>
     </w:lvl>
   </w:abstractNum>
-  <w:abstractNum w:abstractNumId="86" w15:restartNumberingAfterBreak="0">
+  <w:abstractNum w:abstractNumId="87" w15:restartNumberingAfterBreak="0">
     <w:nsid w:val="64A42D10"/>
     <w:multiLevelType w:val="hybridMultilevel"/>
     <w:tmpl w:val="C4C2F1C4"/>
@@ -23225,7 +23886,7 @@
       </w:rPr>
     </w:lvl>
   </w:abstractNum>
-  <w:abstractNum w:abstractNumId="87" w15:restartNumberingAfterBreak="0">
+  <w:abstractNum w:abstractNumId="88" w15:restartNumberingAfterBreak="0">
     <w:nsid w:val="65391255"/>
     <w:multiLevelType w:val="multilevel"/>
     <w:tmpl w:val="F432AE40"/>
@@ -23374,7 +24035,7 @@
       </w:rPr>
     </w:lvl>
   </w:abstractNum>
-  <w:abstractNum w:abstractNumId="88" w15:restartNumberingAfterBreak="0">
+  <w:abstractNum w:abstractNumId="89" w15:restartNumberingAfterBreak="0">
     <w:nsid w:val="65665445"/>
     <w:multiLevelType w:val="multilevel"/>
     <w:tmpl w:val="2E9CA506"/>
@@ -23523,7 +24184,7 @@
       </w:rPr>
     </w:lvl>
   </w:abstractNum>
-  <w:abstractNum w:abstractNumId="89" w15:restartNumberingAfterBreak="0">
+  <w:abstractNum w:abstractNumId="90" w15:restartNumberingAfterBreak="0">
     <w:nsid w:val="65776250"/>
     <w:multiLevelType w:val="multilevel"/>
     <w:tmpl w:val="DC52BBC4"/>
@@ -23672,7 +24333,7 @@
       </w:rPr>
     </w:lvl>
   </w:abstractNum>
-  <w:abstractNum w:abstractNumId="90" w15:restartNumberingAfterBreak="0">
+  <w:abstractNum w:abstractNumId="91" w15:restartNumberingAfterBreak="0">
     <w:nsid w:val="665B0315"/>
     <w:multiLevelType w:val="multilevel"/>
     <w:tmpl w:val="C0889E0A"/>
@@ -23821,7 +24482,7 @@
       </w:rPr>
     </w:lvl>
   </w:abstractNum>
-  <w:abstractNum w:abstractNumId="91" w15:restartNumberingAfterBreak="0">
+  <w:abstractNum w:abstractNumId="92" w15:restartNumberingAfterBreak="0">
     <w:nsid w:val="67667E7F"/>
     <w:multiLevelType w:val="multilevel"/>
     <w:tmpl w:val="6A5CE4C2"/>
@@ -23970,7 +24631,7 @@
       </w:rPr>
     </w:lvl>
   </w:abstractNum>
-  <w:abstractNum w:abstractNumId="92" w15:restartNumberingAfterBreak="0">
+  <w:abstractNum w:abstractNumId="93" w15:restartNumberingAfterBreak="0">
     <w:nsid w:val="67917301"/>
     <w:multiLevelType w:val="multilevel"/>
     <w:tmpl w:val="87B25968"/>
@@ -24119,7 +24780,7 @@
       </w:rPr>
     </w:lvl>
   </w:abstractNum>
-  <w:abstractNum w:abstractNumId="93" w15:restartNumberingAfterBreak="0">
+  <w:abstractNum w:abstractNumId="94" w15:restartNumberingAfterBreak="0">
     <w:nsid w:val="67AC0E55"/>
     <w:multiLevelType w:val="hybridMultilevel"/>
     <w:tmpl w:val="1C681DEA"/>
@@ -24232,7 +24893,7 @@
       </w:rPr>
     </w:lvl>
   </w:abstractNum>
-  <w:abstractNum w:abstractNumId="94" w15:restartNumberingAfterBreak="0">
+  <w:abstractNum w:abstractNumId="95" w15:restartNumberingAfterBreak="0">
     <w:nsid w:val="68780A7B"/>
     <w:multiLevelType w:val="multilevel"/>
     <w:tmpl w:val="A9B052CA"/>
@@ -24381,7 +25042,7 @@
       </w:rPr>
     </w:lvl>
   </w:abstractNum>
-  <w:abstractNum w:abstractNumId="95" w15:restartNumberingAfterBreak="0">
+  <w:abstractNum w:abstractNumId="96" w15:restartNumberingAfterBreak="0">
     <w:nsid w:val="6A2A095F"/>
     <w:multiLevelType w:val="multilevel"/>
     <w:tmpl w:val="616E50AA"/>
@@ -24530,7 +25191,7 @@
       </w:rPr>
     </w:lvl>
   </w:abstractNum>
-  <w:abstractNum w:abstractNumId="96" w15:restartNumberingAfterBreak="0">
+  <w:abstractNum w:abstractNumId="97" w15:restartNumberingAfterBreak="0">
     <w:nsid w:val="6A324FD0"/>
     <w:multiLevelType w:val="multilevel"/>
     <w:tmpl w:val="2A4E7C94"/>
@@ -24679,7 +25340,7 @@
       </w:rPr>
     </w:lvl>
   </w:abstractNum>
-  <w:abstractNum w:abstractNumId="97" w15:restartNumberingAfterBreak="0">
+  <w:abstractNum w:abstractNumId="98" w15:restartNumberingAfterBreak="0">
     <w:nsid w:val="6BB8390E"/>
     <w:multiLevelType w:val="multilevel"/>
     <w:tmpl w:val="FAE81E9E"/>
@@ -24828,7 +25489,7 @@
       </w:rPr>
     </w:lvl>
   </w:abstractNum>
-  <w:abstractNum w:abstractNumId="98" w15:restartNumberingAfterBreak="0">
+  <w:abstractNum w:abstractNumId="99" w15:restartNumberingAfterBreak="0">
     <w:nsid w:val="710E059E"/>
     <w:multiLevelType w:val="multilevel"/>
     <w:tmpl w:val="5AE80F4A"/>
@@ -24977,7 +25638,7 @@
       </w:rPr>
     </w:lvl>
   </w:abstractNum>
-  <w:abstractNum w:abstractNumId="99" w15:restartNumberingAfterBreak="0">
+  <w:abstractNum w:abstractNumId="100" w15:restartNumberingAfterBreak="0">
     <w:nsid w:val="72297162"/>
     <w:multiLevelType w:val="multilevel"/>
     <w:tmpl w:val="18BAEDB8"/>
@@ -25126,7 +25787,7 @@
       </w:rPr>
     </w:lvl>
   </w:abstractNum>
-  <w:abstractNum w:abstractNumId="100" w15:restartNumberingAfterBreak="0">
+  <w:abstractNum w:abstractNumId="101" w15:restartNumberingAfterBreak="0">
     <w:nsid w:val="7232494E"/>
     <w:multiLevelType w:val="hybridMultilevel"/>
     <w:tmpl w:val="0AE2D69C"/>
@@ -25239,7 +25900,7 @@
       </w:rPr>
     </w:lvl>
   </w:abstractNum>
-  <w:abstractNum w:abstractNumId="101" w15:restartNumberingAfterBreak="0">
+  <w:abstractNum w:abstractNumId="102" w15:restartNumberingAfterBreak="0">
     <w:nsid w:val="73D8666A"/>
     <w:multiLevelType w:val="multilevel"/>
     <w:tmpl w:val="9B0CADAC"/>
@@ -25388,7 +26049,7 @@
       </w:rPr>
     </w:lvl>
   </w:abstractNum>
-  <w:abstractNum w:abstractNumId="102" w15:restartNumberingAfterBreak="0">
+  <w:abstractNum w:abstractNumId="103" w15:restartNumberingAfterBreak="0">
     <w:nsid w:val="746219CC"/>
     <w:multiLevelType w:val="multilevel"/>
     <w:tmpl w:val="AB9CFEB0"/>
@@ -25537,7 +26198,7 @@
       </w:rPr>
     </w:lvl>
   </w:abstractNum>
-  <w:abstractNum w:abstractNumId="103" w15:restartNumberingAfterBreak="0">
+  <w:abstractNum w:abstractNumId="104" w15:restartNumberingAfterBreak="0">
     <w:nsid w:val="74CE63B8"/>
     <w:multiLevelType w:val="multilevel"/>
     <w:tmpl w:val="BEA0BBCE"/>
@@ -25686,7 +26347,7 @@
       </w:rPr>
     </w:lvl>
   </w:abstractNum>
-  <w:abstractNum w:abstractNumId="104" w15:restartNumberingAfterBreak="0">
+  <w:abstractNum w:abstractNumId="105" w15:restartNumberingAfterBreak="0">
     <w:nsid w:val="754809CB"/>
     <w:multiLevelType w:val="hybridMultilevel"/>
     <w:tmpl w:val="CDE0B1AA"/>
@@ -25799,7 +26460,7 @@
       </w:rPr>
     </w:lvl>
   </w:abstractNum>
-  <w:abstractNum w:abstractNumId="105" w15:restartNumberingAfterBreak="0">
+  <w:abstractNum w:abstractNumId="106" w15:restartNumberingAfterBreak="0">
     <w:nsid w:val="76F56BA2"/>
     <w:multiLevelType w:val="multilevel"/>
     <w:tmpl w:val="053E96C0"/>
@@ -25948,7 +26609,7 @@
       </w:rPr>
     </w:lvl>
   </w:abstractNum>
-  <w:abstractNum w:abstractNumId="106" w15:restartNumberingAfterBreak="0">
+  <w:abstractNum w:abstractNumId="107" w15:restartNumberingAfterBreak="0">
     <w:nsid w:val="792D7A8B"/>
     <w:multiLevelType w:val="multilevel"/>
     <w:tmpl w:val="F71E0594"/>
@@ -26097,7 +26758,7 @@
       </w:rPr>
     </w:lvl>
   </w:abstractNum>
-  <w:abstractNum w:abstractNumId="107" w15:restartNumberingAfterBreak="0">
+  <w:abstractNum w:abstractNumId="108" w15:restartNumberingAfterBreak="0">
     <w:nsid w:val="794E7229"/>
     <w:multiLevelType w:val="multilevel"/>
     <w:tmpl w:val="CDE438C6"/>
@@ -26246,7 +26907,7 @@
       </w:rPr>
     </w:lvl>
   </w:abstractNum>
-  <w:abstractNum w:abstractNumId="108" w15:restartNumberingAfterBreak="0">
+  <w:abstractNum w:abstractNumId="109" w15:restartNumberingAfterBreak="0">
     <w:nsid w:val="7AF72ED9"/>
     <w:multiLevelType w:val="hybridMultilevel"/>
     <w:tmpl w:val="71C061A6"/>
@@ -26336,7 +26997,7 @@
       </w:pPr>
     </w:lvl>
   </w:abstractNum>
-  <w:abstractNum w:abstractNumId="109" w15:restartNumberingAfterBreak="0">
+  <w:abstractNum w:abstractNumId="110" w15:restartNumberingAfterBreak="0">
     <w:nsid w:val="7D2420C2"/>
     <w:multiLevelType w:val="multilevel"/>
     <w:tmpl w:val="BBF8B69C"/>
@@ -26485,7 +27146,7 @@
       </w:rPr>
     </w:lvl>
   </w:abstractNum>
-  <w:abstractNum w:abstractNumId="110" w15:restartNumberingAfterBreak="0">
+  <w:abstractNum w:abstractNumId="111" w15:restartNumberingAfterBreak="0">
     <w:nsid w:val="7D765B40"/>
     <w:multiLevelType w:val="multilevel"/>
     <w:tmpl w:val="F25C6220"/>
@@ -26598,7 +27259,7 @@
       </w:pPr>
     </w:lvl>
   </w:abstractNum>
-  <w:abstractNum w:abstractNumId="111" w15:restartNumberingAfterBreak="0">
+  <w:abstractNum w:abstractNumId="112" w15:restartNumberingAfterBreak="0">
     <w:nsid w:val="7DE0471E"/>
     <w:multiLevelType w:val="multilevel"/>
     <w:tmpl w:val="24589BFC"/>
@@ -26747,7 +27408,7 @@
       </w:rPr>
     </w:lvl>
   </w:abstractNum>
-  <w:abstractNum w:abstractNumId="112" w15:restartNumberingAfterBreak="0">
+  <w:abstractNum w:abstractNumId="113" w15:restartNumberingAfterBreak="0">
     <w:nsid w:val="7EAF5964"/>
     <w:multiLevelType w:val="multilevel"/>
     <w:tmpl w:val="463610BC"/>
@@ -26897,76 +27558,76 @@
     </w:lvl>
   </w:abstractNum>
   <w:num w:numId="1" w16cid:durableId="454372506">
-    <w:abstractNumId w:val="51"/>
+    <w:abstractNumId w:val="52"/>
   </w:num>
   <w:num w:numId="2" w16cid:durableId="53161184">
-    <w:abstractNumId w:val="56"/>
+    <w:abstractNumId w:val="57"/>
   </w:num>
   <w:num w:numId="3" w16cid:durableId="1862166170">
-    <w:abstractNumId w:val="75"/>
+    <w:abstractNumId w:val="76"/>
   </w:num>
   <w:num w:numId="4" w16cid:durableId="870453241">
-    <w:abstractNumId w:val="81"/>
+    <w:abstractNumId w:val="82"/>
   </w:num>
   <w:num w:numId="5" w16cid:durableId="800850551">
-    <w:abstractNumId w:val="88"/>
+    <w:abstractNumId w:val="89"/>
   </w:num>
   <w:num w:numId="6" w16cid:durableId="581721227">
-    <w:abstractNumId w:val="65"/>
+    <w:abstractNumId w:val="66"/>
   </w:num>
   <w:num w:numId="7" w16cid:durableId="1973485576">
-    <w:abstractNumId w:val="110"/>
+    <w:abstractNumId w:val="111"/>
   </w:num>
   <w:num w:numId="8" w16cid:durableId="752700854">
-    <w:abstractNumId w:val="99"/>
+    <w:abstractNumId w:val="100"/>
   </w:num>
   <w:num w:numId="9" w16cid:durableId="1093434348">
-    <w:abstractNumId w:val="111"/>
+    <w:abstractNumId w:val="112"/>
   </w:num>
   <w:num w:numId="10" w16cid:durableId="628315988">
-    <w:abstractNumId w:val="92"/>
+    <w:abstractNumId w:val="93"/>
   </w:num>
   <w:num w:numId="11" w16cid:durableId="193466883">
     <w:abstractNumId w:val="8"/>
   </w:num>
   <w:num w:numId="12" w16cid:durableId="1032463830">
-    <w:abstractNumId w:val="47"/>
+    <w:abstractNumId w:val="48"/>
   </w:num>
   <w:num w:numId="13" w16cid:durableId="758721389">
-    <w:abstractNumId w:val="66"/>
+    <w:abstractNumId w:val="67"/>
   </w:num>
   <w:num w:numId="14" w16cid:durableId="1697997661">
     <w:abstractNumId w:val="28"/>
   </w:num>
   <w:num w:numId="15" w16cid:durableId="686953747">
-    <w:abstractNumId w:val="41"/>
+    <w:abstractNumId w:val="42"/>
   </w:num>
   <w:num w:numId="16" w16cid:durableId="2096704161">
-    <w:abstractNumId w:val="54"/>
+    <w:abstractNumId w:val="55"/>
   </w:num>
   <w:num w:numId="17" w16cid:durableId="1859809717">
     <w:abstractNumId w:val="18"/>
   </w:num>
   <w:num w:numId="18" w16cid:durableId="1652832113">
-    <w:abstractNumId w:val="98"/>
+    <w:abstractNumId w:val="99"/>
   </w:num>
   <w:num w:numId="19" w16cid:durableId="1969821119">
-    <w:abstractNumId w:val="52"/>
+    <w:abstractNumId w:val="53"/>
   </w:num>
   <w:num w:numId="20" w16cid:durableId="128590992">
     <w:abstractNumId w:val="7"/>
   </w:num>
   <w:num w:numId="21" w16cid:durableId="877930979">
-    <w:abstractNumId w:val="87"/>
+    <w:abstractNumId w:val="88"/>
   </w:num>
   <w:num w:numId="22" w16cid:durableId="1178277703">
     <w:abstractNumId w:val="27"/>
   </w:num>
   <w:num w:numId="23" w16cid:durableId="339553932">
-    <w:abstractNumId w:val="57"/>
+    <w:abstractNumId w:val="58"/>
   </w:num>
   <w:num w:numId="24" w16cid:durableId="587471880">
-    <w:abstractNumId w:val="112"/>
+    <w:abstractNumId w:val="113"/>
   </w:num>
   <w:num w:numId="25" w16cid:durableId="2082629828">
     <w:abstractNumId w:val="9"/>
@@ -26978,7 +27639,7 @@
     <w:abstractNumId w:val="15"/>
   </w:num>
   <w:num w:numId="28" w16cid:durableId="1266882334">
-    <w:abstractNumId w:val="44"/>
+    <w:abstractNumId w:val="45"/>
   </w:num>
   <w:num w:numId="29" w16cid:durableId="1421872699">
     <w:abstractNumId w:val="17"/>
@@ -26987,37 +27648,37 @@
     <w:abstractNumId w:val="22"/>
   </w:num>
   <w:num w:numId="31" w16cid:durableId="833300304">
-    <w:abstractNumId w:val="94"/>
+    <w:abstractNumId w:val="95"/>
   </w:num>
   <w:num w:numId="32" w16cid:durableId="257953137">
-    <w:abstractNumId w:val="97"/>
+    <w:abstractNumId w:val="98"/>
   </w:num>
   <w:num w:numId="33" w16cid:durableId="1736463352">
-    <w:abstractNumId w:val="72"/>
+    <w:abstractNumId w:val="73"/>
   </w:num>
   <w:num w:numId="34" w16cid:durableId="1628051755">
     <w:abstractNumId w:val="25"/>
   </w:num>
   <w:num w:numId="35" w16cid:durableId="919021621">
-    <w:abstractNumId w:val="55"/>
+    <w:abstractNumId w:val="56"/>
   </w:num>
   <w:num w:numId="36" w16cid:durableId="1314870982">
-    <w:abstractNumId w:val="62"/>
+    <w:abstractNumId w:val="63"/>
   </w:num>
   <w:num w:numId="37" w16cid:durableId="365063024">
-    <w:abstractNumId w:val="40"/>
+    <w:abstractNumId w:val="41"/>
   </w:num>
   <w:num w:numId="38" w16cid:durableId="1793014759">
-    <w:abstractNumId w:val="96"/>
+    <w:abstractNumId w:val="97"/>
   </w:num>
   <w:num w:numId="39" w16cid:durableId="1852722704">
-    <w:abstractNumId w:val="70"/>
+    <w:abstractNumId w:val="71"/>
   </w:num>
   <w:num w:numId="40" w16cid:durableId="1225261398">
     <w:abstractNumId w:val="1"/>
   </w:num>
   <w:num w:numId="41" w16cid:durableId="920873637">
-    <w:abstractNumId w:val="106"/>
+    <w:abstractNumId w:val="107"/>
   </w:num>
   <w:num w:numId="42" w16cid:durableId="1104687761">
     <w:abstractNumId w:val="16"/>
@@ -27026,37 +27687,37 @@
     <w:abstractNumId w:val="33"/>
   </w:num>
   <w:num w:numId="44" w16cid:durableId="900945262">
-    <w:abstractNumId w:val="90"/>
+    <w:abstractNumId w:val="91"/>
   </w:num>
   <w:num w:numId="45" w16cid:durableId="1135753595">
     <w:abstractNumId w:val="26"/>
   </w:num>
   <w:num w:numId="46" w16cid:durableId="1594052068">
-    <w:abstractNumId w:val="78"/>
+    <w:abstractNumId w:val="79"/>
   </w:num>
   <w:num w:numId="47" w16cid:durableId="1441758879">
-    <w:abstractNumId w:val="91"/>
+    <w:abstractNumId w:val="92"/>
   </w:num>
   <w:num w:numId="48" w16cid:durableId="1265190360">
-    <w:abstractNumId w:val="79"/>
+    <w:abstractNumId w:val="80"/>
   </w:num>
   <w:num w:numId="49" w16cid:durableId="180434452">
     <w:abstractNumId w:val="35"/>
   </w:num>
   <w:num w:numId="50" w16cid:durableId="409084799">
-    <w:abstractNumId w:val="80"/>
+    <w:abstractNumId w:val="81"/>
   </w:num>
   <w:num w:numId="51" w16cid:durableId="1175801766">
     <w:abstractNumId w:val="0"/>
   </w:num>
   <w:num w:numId="52" w16cid:durableId="1153762063">
-    <w:abstractNumId w:val="77"/>
+    <w:abstractNumId w:val="78"/>
   </w:num>
   <w:num w:numId="53" w16cid:durableId="948126105">
-    <w:abstractNumId w:val="102"/>
+    <w:abstractNumId w:val="103"/>
   </w:num>
   <w:num w:numId="54" w16cid:durableId="352147117">
-    <w:abstractNumId w:val="59"/>
+    <w:abstractNumId w:val="60"/>
   </w:num>
   <w:num w:numId="55" w16cid:durableId="1067068866">
     <w:abstractNumId w:val="2"/>
@@ -27065,19 +27726,19 @@
     <w:abstractNumId w:val="24"/>
   </w:num>
   <w:num w:numId="57" w16cid:durableId="458185518">
-    <w:abstractNumId w:val="84"/>
+    <w:abstractNumId w:val="85"/>
   </w:num>
   <w:num w:numId="58" w16cid:durableId="634600505">
-    <w:abstractNumId w:val="60"/>
+    <w:abstractNumId w:val="61"/>
   </w:num>
   <w:num w:numId="59" w16cid:durableId="1745686559">
     <w:abstractNumId w:val="13"/>
   </w:num>
   <w:num w:numId="60" w16cid:durableId="1332022310">
-    <w:abstractNumId w:val="48"/>
+    <w:abstractNumId w:val="49"/>
   </w:num>
   <w:num w:numId="61" w16cid:durableId="1911227075">
-    <w:abstractNumId w:val="49"/>
+    <w:abstractNumId w:val="50"/>
   </w:num>
   <w:num w:numId="62" w16cid:durableId="1251622799">
     <w:abstractNumId w:val="10"/>
@@ -27086,19 +27747,19 @@
     <w:abstractNumId w:val="31"/>
   </w:num>
   <w:num w:numId="64" w16cid:durableId="120733671">
-    <w:abstractNumId w:val="109"/>
+    <w:abstractNumId w:val="110"/>
   </w:num>
   <w:num w:numId="65" w16cid:durableId="564531007">
-    <w:abstractNumId w:val="53"/>
+    <w:abstractNumId w:val="54"/>
   </w:num>
   <w:num w:numId="66" w16cid:durableId="54201216">
     <w:abstractNumId w:val="19"/>
   </w:num>
   <w:num w:numId="67" w16cid:durableId="29840175">
-    <w:abstractNumId w:val="95"/>
+    <w:abstractNumId w:val="96"/>
   </w:num>
   <w:num w:numId="68" w16cid:durableId="1609654094">
-    <w:abstractNumId w:val="105"/>
+    <w:abstractNumId w:val="106"/>
   </w:num>
   <w:num w:numId="69" w16cid:durableId="960457365">
     <w:abstractNumId w:val="4"/>
@@ -27107,46 +27768,46 @@
     <w:abstractNumId w:val="21"/>
   </w:num>
   <w:num w:numId="71" w16cid:durableId="762527542">
-    <w:abstractNumId w:val="39"/>
+    <w:abstractNumId w:val="40"/>
   </w:num>
   <w:num w:numId="72" w16cid:durableId="1632709288">
-    <w:abstractNumId w:val="69"/>
+    <w:abstractNumId w:val="70"/>
   </w:num>
   <w:num w:numId="73" w16cid:durableId="1383099534">
     <w:abstractNumId w:val="34"/>
   </w:num>
   <w:num w:numId="74" w16cid:durableId="1715352415">
-    <w:abstractNumId w:val="89"/>
+    <w:abstractNumId w:val="90"/>
   </w:num>
   <w:num w:numId="75" w16cid:durableId="326249070">
     <w:abstractNumId w:val="5"/>
   </w:num>
   <w:num w:numId="76" w16cid:durableId="1116482557">
-    <w:abstractNumId w:val="74"/>
+    <w:abstractNumId w:val="75"/>
   </w:num>
   <w:num w:numId="77" w16cid:durableId="880285834">
-    <w:abstractNumId w:val="42"/>
+    <w:abstractNumId w:val="43"/>
   </w:num>
   <w:num w:numId="78" w16cid:durableId="192574386">
     <w:abstractNumId w:val="29"/>
   </w:num>
   <w:num w:numId="79" w16cid:durableId="1352493922">
-    <w:abstractNumId w:val="71"/>
+    <w:abstractNumId w:val="72"/>
   </w:num>
   <w:num w:numId="80" w16cid:durableId="1372149745">
-    <w:abstractNumId w:val="50"/>
+    <w:abstractNumId w:val="51"/>
   </w:num>
   <w:num w:numId="81" w16cid:durableId="1025248433">
-    <w:abstractNumId w:val="107"/>
+    <w:abstractNumId w:val="108"/>
   </w:num>
   <w:num w:numId="82" w16cid:durableId="578684188">
-    <w:abstractNumId w:val="103"/>
+    <w:abstractNumId w:val="104"/>
   </w:num>
   <w:num w:numId="83" w16cid:durableId="1453329552">
     <w:abstractNumId w:val="32"/>
   </w:num>
   <w:num w:numId="84" w16cid:durableId="1627390175">
-    <w:abstractNumId w:val="43"/>
+    <w:abstractNumId w:val="44"/>
   </w:num>
   <w:num w:numId="85" w16cid:durableId="1155537321">
     <w:abstractNumId w:val="11"/>
@@ -27155,7 +27816,7 @@
     <w:abstractNumId w:val="23"/>
   </w:num>
   <w:num w:numId="87" w16cid:durableId="506602958">
-    <w:abstractNumId w:val="64"/>
+    <w:abstractNumId w:val="65"/>
   </w:num>
   <w:num w:numId="88" w16cid:durableId="489716561">
     <w:abstractNumId w:val="20"/>
@@ -27170,70 +27831,73 @@
     <w:abstractNumId w:val="3"/>
   </w:num>
   <w:num w:numId="92" w16cid:durableId="1262641259">
-    <w:abstractNumId w:val="46"/>
+    <w:abstractNumId w:val="47"/>
   </w:num>
   <w:num w:numId="93" w16cid:durableId="1949122449">
     <w:abstractNumId w:val="14"/>
   </w:num>
   <w:num w:numId="94" w16cid:durableId="543255890">
-    <w:abstractNumId w:val="82"/>
+    <w:abstractNumId w:val="83"/>
   </w:num>
   <w:num w:numId="95" w16cid:durableId="373430600">
-    <w:abstractNumId w:val="61"/>
+    <w:abstractNumId w:val="62"/>
   </w:num>
   <w:num w:numId="96" w16cid:durableId="1867257281">
     <w:abstractNumId w:val="30"/>
   </w:num>
   <w:num w:numId="97" w16cid:durableId="548762452">
-    <w:abstractNumId w:val="101"/>
+    <w:abstractNumId w:val="102"/>
   </w:num>
   <w:num w:numId="98" w16cid:durableId="341050222">
-    <w:abstractNumId w:val="63"/>
+    <w:abstractNumId w:val="64"/>
   </w:num>
   <w:num w:numId="99" w16cid:durableId="1277983840">
-    <w:abstractNumId w:val="73"/>
+    <w:abstractNumId w:val="74"/>
   </w:num>
   <w:num w:numId="100" w16cid:durableId="1539315143">
-    <w:abstractNumId w:val="83"/>
+    <w:abstractNumId w:val="84"/>
   </w:num>
   <w:num w:numId="101" w16cid:durableId="1654673569">
-    <w:abstractNumId w:val="108"/>
+    <w:abstractNumId w:val="109"/>
   </w:num>
   <w:num w:numId="102" w16cid:durableId="861088549">
-    <w:abstractNumId w:val="86"/>
+    <w:abstractNumId w:val="87"/>
   </w:num>
   <w:num w:numId="103" w16cid:durableId="126974122">
-    <w:abstractNumId w:val="85"/>
+    <w:abstractNumId w:val="86"/>
   </w:num>
   <w:num w:numId="104" w16cid:durableId="229776356">
     <w:abstractNumId w:val="38"/>
   </w:num>
   <w:num w:numId="105" w16cid:durableId="1536842953">
-    <w:abstractNumId w:val="68"/>
+    <w:abstractNumId w:val="69"/>
   </w:num>
   <w:num w:numId="106" w16cid:durableId="90902130">
-    <w:abstractNumId w:val="93"/>
+    <w:abstractNumId w:val="94"/>
   </w:num>
   <w:num w:numId="107" w16cid:durableId="1385637640">
     <w:abstractNumId w:val="36"/>
   </w:num>
   <w:num w:numId="108" w16cid:durableId="36593090">
-    <w:abstractNumId w:val="45"/>
+    <w:abstractNumId w:val="46"/>
   </w:num>
   <w:num w:numId="109" w16cid:durableId="1393579396">
-    <w:abstractNumId w:val="100"/>
+    <w:abstractNumId w:val="101"/>
   </w:num>
   <w:num w:numId="110" w16cid:durableId="1140027995">
-    <w:abstractNumId w:val="76"/>
+    <w:abstractNumId w:val="77"/>
   </w:num>
   <w:num w:numId="111" w16cid:durableId="100808803">
-    <w:abstractNumId w:val="104"/>
+    <w:abstractNumId w:val="105"/>
   </w:num>
   <w:num w:numId="112" w16cid:durableId="1748575695">
-    <w:abstractNumId w:val="58"/>
+    <w:abstractNumId w:val="59"/>
   </w:num>
   <w:num w:numId="113" w16cid:durableId="1496410624">
-    <w:abstractNumId w:val="67"/>
+    <w:abstractNumId w:val="68"/>
+  </w:num>
+  <w:num w:numId="114" w16cid:durableId="17437343">
+    <w:abstractNumId w:val="39"/>
   </w:num>
 </w:numbering>
 </file>

</xml_diff>